<commit_message>
Se colocaron capturas del punto 1 en el documento entregable del proyecto
</commit_message>
<xml_diff>
--- a/proyectoFinal/proyectoFinal_Carrillo_Hernandez-Silva_Barrera.docx
+++ b/proyectoFinal/proyectoFinal_Carrillo_Hernandez-Silva_Barrera.docx
@@ -48,7 +48,7 @@
                     </pic:cNvPicPr>
                   </pic:nvPicPr>
                   <pic:blipFill>
-                    <a:blip r:embed="rId4" cstate="print">
+                    <a:blip r:embed="rId6" cstate="print">
                       <a:extLst>
                         <a:ext uri="{28A0092B-C50C-407E-A947-70E740481C1C}">
                           <a14:useLocalDpi xmlns:a14="http://schemas.microsoft.com/office/drawing/2010/main" val="0"/>
@@ -119,7 +119,7 @@
                     </pic:cNvPicPr>
                   </pic:nvPicPr>
                   <pic:blipFill>
-                    <a:blip r:embed="rId5">
+                    <a:blip r:embed="rId7">
                       <a:extLst>
                         <a:ext uri="{28A0092B-C50C-407E-A947-70E740481C1C}">
                           <a14:useLocalDpi xmlns:a14="http://schemas.microsoft.com/office/drawing/2010/main" val="0"/>
@@ -332,25 +332,7 @@
           <w:szCs w:val="40"/>
           <w:lang w:eastAsia="es-MX"/>
         </w:rPr>
-        <w:t>Alumno</w:t>
-      </w:r>
-      <w:r>
-        <w:rPr>
-          <w:rFonts w:ascii="Arial" w:eastAsia="Times New Roman" w:hAnsi="Arial" w:cs="Arial"/>
-          <w:sz w:val="40"/>
-          <w:szCs w:val="40"/>
-          <w:lang w:eastAsia="es-MX"/>
-        </w:rPr>
-        <w:t>s</w:t>
-      </w:r>
-      <w:r>
-        <w:rPr>
-          <w:rFonts w:ascii="Arial" w:eastAsia="Times New Roman" w:hAnsi="Arial" w:cs="Arial"/>
-          <w:sz w:val="40"/>
-          <w:szCs w:val="40"/>
-          <w:lang w:eastAsia="es-MX"/>
-        </w:rPr>
-        <w:t xml:space="preserve">: </w:t>
+        <w:t xml:space="preserve">Alumnos: </w:t>
       </w:r>
     </w:p>
     <w:p>
@@ -579,7 +561,7 @@
                     <pic:cNvPicPr/>
                   </pic:nvPicPr>
                   <pic:blipFill rotWithShape="1">
-                    <a:blip r:embed="rId6">
+                    <a:blip r:embed="rId8">
                       <a:extLst>
                         <a:ext uri="{28A0092B-C50C-407E-A947-70E740481C1C}">
                           <a14:useLocalDpi xmlns:a14="http://schemas.microsoft.com/office/drawing/2010/main" val="0"/>
@@ -636,7 +618,7 @@
                     <pic:cNvPicPr/>
                   </pic:nvPicPr>
                   <pic:blipFill>
-                    <a:blip r:embed="rId7">
+                    <a:blip r:embed="rId9">
                       <a:extLst>
                         <a:ext uri="{28A0092B-C50C-407E-A947-70E740481C1C}">
                           <a14:useLocalDpi xmlns:a14="http://schemas.microsoft.com/office/drawing/2010/main" val="0"/>
@@ -669,21 +651,2548 @@
           <w:tab w:val="left" w:pos="2135"/>
         </w:tabs>
         <w:spacing w:line="240" w:lineRule="auto"/>
-        <w:jc w:val="center"/>
-        <w:rPr>
-          <w:rFonts w:ascii="Arial" w:eastAsia="Times New Roman" w:hAnsi="Arial" w:cs="Arial"/>
-          <w:sz w:val="40"/>
-          <w:szCs w:val="40"/>
-          <w:lang w:eastAsia="es-MX"/>
-        </w:rPr>
-      </w:pPr>
+        <w:jc w:val="both"/>
+        <w:rPr>
+          <w:rFonts w:ascii="Arial" w:eastAsia="Times New Roman" w:hAnsi="Arial" w:cs="Arial"/>
+          <w:sz w:val="24"/>
+          <w:szCs w:val="24"/>
+          <w:lang w:eastAsia="es-MX"/>
+        </w:rPr>
+      </w:pPr>
+      <w:r>
+        <w:rPr>
+          <w:rFonts w:ascii="Arial" w:eastAsia="Times New Roman" w:hAnsi="Arial" w:cs="Arial"/>
+          <w:sz w:val="24"/>
+          <w:szCs w:val="24"/>
+          <w:lang w:eastAsia="es-MX"/>
+        </w:rPr>
+        <w:t xml:space="preserve">Se usaron ocho regiones para crear los </w:t>
+      </w:r>
+      <w:proofErr w:type="spellStart"/>
+      <w:r>
+        <w:rPr>
+          <w:rFonts w:ascii="Arial" w:eastAsia="Times New Roman" w:hAnsi="Arial" w:cs="Arial"/>
+          <w:sz w:val="24"/>
+          <w:szCs w:val="24"/>
+          <w:lang w:eastAsia="es-MX"/>
+        </w:rPr>
+        <w:t>cuantizadores</w:t>
+      </w:r>
+      <w:proofErr w:type="spellEnd"/>
+      <w:r>
+        <w:rPr>
+          <w:rFonts w:ascii="Arial" w:eastAsia="Times New Roman" w:hAnsi="Arial" w:cs="Arial"/>
+          <w:sz w:val="24"/>
+          <w:szCs w:val="24"/>
+          <w:lang w:eastAsia="es-MX"/>
+        </w:rPr>
+        <w:t>.</w:t>
+      </w:r>
+    </w:p>
+    <w:p>
+      <w:pPr>
+        <w:tabs>
+          <w:tab w:val="left" w:pos="2135"/>
+        </w:tabs>
+        <w:spacing w:line="240" w:lineRule="auto"/>
+        <w:jc w:val="center"/>
+        <w:rPr>
+          <w:rFonts w:ascii="Arial" w:eastAsia="Times New Roman" w:hAnsi="Arial" w:cs="Arial"/>
+          <w:sz w:val="24"/>
+          <w:szCs w:val="24"/>
+          <w:lang w:eastAsia="es-MX"/>
+        </w:rPr>
+      </w:pPr>
+    </w:p>
+    <w:p>
+      <w:pPr>
+        <w:tabs>
+          <w:tab w:val="left" w:pos="2135"/>
+        </w:tabs>
+        <w:spacing w:line="240" w:lineRule="auto"/>
+        <w:jc w:val="center"/>
+        <w:rPr>
+          <w:rFonts w:ascii="Arial" w:eastAsia="Times New Roman" w:hAnsi="Arial" w:cs="Arial"/>
+          <w:sz w:val="24"/>
+          <w:szCs w:val="24"/>
+          <w:lang w:eastAsia="es-MX"/>
+        </w:rPr>
+      </w:pPr>
+    </w:p>
+    <w:p>
+      <w:pPr>
+        <w:tabs>
+          <w:tab w:val="left" w:pos="2135"/>
+        </w:tabs>
+        <w:spacing w:line="240" w:lineRule="auto"/>
+        <w:jc w:val="center"/>
+        <w:rPr>
+          <w:rFonts w:ascii="Arial" w:eastAsia="Times New Roman" w:hAnsi="Arial" w:cs="Arial"/>
+          <w:sz w:val="24"/>
+          <w:szCs w:val="24"/>
+          <w:lang w:eastAsia="es-MX"/>
+        </w:rPr>
+      </w:pPr>
+    </w:p>
+    <w:p>
+      <w:pPr>
+        <w:tabs>
+          <w:tab w:val="left" w:pos="2135"/>
+        </w:tabs>
+        <w:spacing w:line="240" w:lineRule="auto"/>
+        <w:jc w:val="center"/>
+        <w:rPr>
+          <w:rFonts w:ascii="Arial" w:eastAsia="Times New Roman" w:hAnsi="Arial" w:cs="Arial"/>
+          <w:sz w:val="24"/>
+          <w:szCs w:val="24"/>
+          <w:lang w:eastAsia="es-MX"/>
+        </w:rPr>
+      </w:pPr>
+    </w:p>
+    <w:p>
+      <w:pPr>
+        <w:tabs>
+          <w:tab w:val="left" w:pos="2135"/>
+        </w:tabs>
+        <w:spacing w:line="240" w:lineRule="auto"/>
+        <w:jc w:val="center"/>
+        <w:rPr>
+          <w:rFonts w:ascii="Arial" w:eastAsia="Times New Roman" w:hAnsi="Arial" w:cs="Arial"/>
+          <w:sz w:val="24"/>
+          <w:szCs w:val="24"/>
+          <w:lang w:eastAsia="es-MX"/>
+        </w:rPr>
+      </w:pPr>
+      <w:r>
+        <w:rPr>
+          <w:rFonts w:ascii="Arial" w:eastAsia="Times New Roman" w:hAnsi="Arial" w:cs="Arial"/>
+          <w:sz w:val="24"/>
+          <w:szCs w:val="24"/>
+          <w:lang w:eastAsia="es-MX"/>
+        </w:rPr>
+        <w:t xml:space="preserve">Apple </w:t>
+      </w:r>
+      <w:proofErr w:type="spellStart"/>
+      <w:r>
+        <w:rPr>
+          <w:rFonts w:ascii="Arial" w:eastAsia="Times New Roman" w:hAnsi="Arial" w:cs="Arial"/>
+          <w:sz w:val="24"/>
+          <w:szCs w:val="24"/>
+          <w:lang w:eastAsia="es-MX"/>
+        </w:rPr>
+        <w:t>juice</w:t>
+      </w:r>
+      <w:proofErr w:type="spellEnd"/>
+    </w:p>
+    <w:p>
+      <w:pPr>
+        <w:tabs>
+          <w:tab w:val="left" w:pos="2135"/>
+        </w:tabs>
+        <w:spacing w:line="240" w:lineRule="auto"/>
+        <w:jc w:val="center"/>
+        <w:rPr>
+          <w:rFonts w:ascii="Arial" w:eastAsia="Times New Roman" w:hAnsi="Arial" w:cs="Arial"/>
+          <w:sz w:val="24"/>
+          <w:szCs w:val="24"/>
+          <w:lang w:eastAsia="es-MX"/>
+        </w:rPr>
+      </w:pPr>
+      <w:r>
+        <w:rPr>
+          <w:rFonts w:ascii="Arial" w:eastAsia="Times New Roman" w:hAnsi="Arial" w:cs="Arial"/>
+          <w:noProof/>
+          <w:sz w:val="24"/>
+          <w:szCs w:val="24"/>
+          <w:lang w:eastAsia="es-MX"/>
+        </w:rPr>
+        <w:drawing>
+          <wp:inline distT="0" distB="0" distL="0" distR="0" wp14:anchorId="3F39EBBC">
+            <wp:extent cx="5614670" cy="2336538"/>
+            <wp:effectExtent l="0" t="0" r="5080" b="6985"/>
+            <wp:docPr id="57" name="Imagen 57"/>
+            <wp:cNvGraphicFramePr>
+              <a:graphicFrameLocks xmlns:a="http://schemas.openxmlformats.org/drawingml/2006/main" noChangeAspect="1"/>
+            </wp:cNvGraphicFramePr>
+            <a:graphic xmlns:a="http://schemas.openxmlformats.org/drawingml/2006/main">
+              <a:graphicData uri="http://schemas.openxmlformats.org/drawingml/2006/picture">
+                <pic:pic xmlns:pic="http://schemas.openxmlformats.org/drawingml/2006/picture">
+                  <pic:nvPicPr>
+                    <pic:cNvPr id="0" name="Picture 4"/>
+                    <pic:cNvPicPr>
+                      <a:picLocks noChangeAspect="1" noChangeArrowheads="1"/>
+                    </pic:cNvPicPr>
+                  </pic:nvPicPr>
+                  <pic:blipFill rotWithShape="1">
+                    <a:blip r:embed="rId10">
+                      <a:extLst>
+                        <a:ext uri="{28A0092B-C50C-407E-A947-70E740481C1C}">
+                          <a14:useLocalDpi xmlns:a14="http://schemas.microsoft.com/office/drawing/2010/main" val="0"/>
+                        </a:ext>
+                      </a:extLst>
+                    </a:blip>
+                    <a:srcRect t="57274"/>
+                    <a:stretch/>
+                  </pic:blipFill>
+                  <pic:spPr bwMode="auto">
+                    <a:xfrm>
+                      <a:off x="0" y="0"/>
+                      <a:ext cx="5614670" cy="2336538"/>
+                    </a:xfrm>
+                    <a:prstGeom prst="rect">
+                      <a:avLst/>
+                    </a:prstGeom>
+                    <a:noFill/>
+                    <a:ln>
+                      <a:noFill/>
+                    </a:ln>
+                    <a:extLst>
+                      <a:ext uri="{53640926-AAD7-44D8-BBD7-CCE9431645EC}">
+                        <a14:shadowObscured xmlns:a14="http://schemas.microsoft.com/office/drawing/2010/main"/>
+                      </a:ext>
+                    </a:extLst>
+                  </pic:spPr>
+                </pic:pic>
+              </a:graphicData>
+            </a:graphic>
+          </wp:inline>
+        </w:drawing>
+      </w:r>
+      <w:r>
+        <w:rPr>
+          <w:rFonts w:ascii="Arial" w:eastAsia="Times New Roman" w:hAnsi="Arial" w:cs="Arial"/>
+          <w:noProof/>
+          <w:sz w:val="24"/>
+          <w:szCs w:val="24"/>
+          <w:lang w:eastAsia="es-MX"/>
+        </w:rPr>
+        <w:drawing>
+          <wp:inline distT="0" distB="0" distL="0" distR="0" wp14:anchorId="4E385A3B" wp14:editId="62EA648B">
+            <wp:extent cx="5611887" cy="4417586"/>
+            <wp:effectExtent l="0" t="0" r="8255" b="2540"/>
+            <wp:docPr id="59" name="Imagen 59" descr="F:\rp\Screenshot from 2022-01-04 09-22-30.png"/>
+            <wp:cNvGraphicFramePr>
+              <a:graphicFrameLocks xmlns:a="http://schemas.openxmlformats.org/drawingml/2006/main" noChangeAspect="1"/>
+            </wp:cNvGraphicFramePr>
+            <a:graphic xmlns:a="http://schemas.openxmlformats.org/drawingml/2006/main">
+              <a:graphicData uri="http://schemas.openxmlformats.org/drawingml/2006/picture">
+                <pic:pic xmlns:pic="http://schemas.openxmlformats.org/drawingml/2006/picture">
+                  <pic:nvPicPr>
+                    <pic:cNvPr id="0" name="Picture 54" descr="F:\rp\Screenshot from 2022-01-04 09-22-30.png"/>
+                    <pic:cNvPicPr>
+                      <a:picLocks noChangeAspect="1" noChangeArrowheads="1"/>
+                    </pic:cNvPicPr>
+                  </pic:nvPicPr>
+                  <pic:blipFill rotWithShape="1">
+                    <a:blip r:embed="rId11">
+                      <a:extLst>
+                        <a:ext uri="{28A0092B-C50C-407E-A947-70E740481C1C}">
+                          <a14:useLocalDpi xmlns:a14="http://schemas.microsoft.com/office/drawing/2010/main" val="0"/>
+                        </a:ext>
+                      </a:extLst>
+                    </a:blip>
+                    <a:srcRect t="19219"/>
+                    <a:stretch/>
+                  </pic:blipFill>
+                  <pic:spPr bwMode="auto">
+                    <a:xfrm>
+                      <a:off x="0" y="0"/>
+                      <a:ext cx="5612130" cy="4417777"/>
+                    </a:xfrm>
+                    <a:prstGeom prst="rect">
+                      <a:avLst/>
+                    </a:prstGeom>
+                    <a:noFill/>
+                    <a:ln>
+                      <a:noFill/>
+                    </a:ln>
+                    <a:extLst>
+                      <a:ext uri="{53640926-AAD7-44D8-BBD7-CCE9431645EC}">
+                        <a14:shadowObscured xmlns:a14="http://schemas.microsoft.com/office/drawing/2010/main"/>
+                      </a:ext>
+                    </a:extLst>
+                  </pic:spPr>
+                </pic:pic>
+              </a:graphicData>
+            </a:graphic>
+          </wp:inline>
+        </w:drawing>
+      </w:r>
+    </w:p>
+    <w:p>
+      <w:pPr>
+        <w:tabs>
+          <w:tab w:val="left" w:pos="2135"/>
+        </w:tabs>
+        <w:spacing w:line="240" w:lineRule="auto"/>
+        <w:jc w:val="center"/>
+        <w:rPr>
+          <w:rFonts w:ascii="Arial" w:eastAsia="Times New Roman" w:hAnsi="Arial" w:cs="Arial"/>
+          <w:sz w:val="24"/>
+          <w:szCs w:val="24"/>
+          <w:lang w:eastAsia="es-MX"/>
+        </w:rPr>
+      </w:pPr>
+    </w:p>
+    <w:p>
+      <w:r>
+        <w:rPr>
+          <w:noProof/>
+          <w:lang w:eastAsia="es-MX"/>
+        </w:rPr>
+        <w:drawing>
+          <wp:inline distT="0" distB="0" distL="0" distR="0">
+            <wp:extent cx="5610847" cy="2490951"/>
+            <wp:effectExtent l="0" t="0" r="0" b="5080"/>
+            <wp:docPr id="51" name="Imagen 51" descr="F:\rp\Screenshot from 2022-01-04 03-07-24.png"/>
+            <wp:cNvGraphicFramePr>
+              <a:graphicFrameLocks xmlns:a="http://schemas.openxmlformats.org/drawingml/2006/main" noChangeAspect="1"/>
+            </wp:cNvGraphicFramePr>
+            <a:graphic xmlns:a="http://schemas.openxmlformats.org/drawingml/2006/main">
+              <a:graphicData uri="http://schemas.openxmlformats.org/drawingml/2006/picture">
+                <pic:pic xmlns:pic="http://schemas.openxmlformats.org/drawingml/2006/picture">
+                  <pic:nvPicPr>
+                    <pic:cNvPr id="0" name="Picture 47" descr="F:\rp\Screenshot from 2022-01-04 03-07-24.png"/>
+                    <pic:cNvPicPr>
+                      <a:picLocks noChangeAspect="1" noChangeArrowheads="1"/>
+                    </pic:cNvPicPr>
+                  </pic:nvPicPr>
+                  <pic:blipFill rotWithShape="1">
+                    <a:blip r:embed="rId12">
+                      <a:extLst>
+                        <a:ext uri="{28A0092B-C50C-407E-A947-70E740481C1C}">
+                          <a14:useLocalDpi xmlns:a14="http://schemas.microsoft.com/office/drawing/2010/main" val="0"/>
+                        </a:ext>
+                      </a:extLst>
+                    </a:blip>
+                    <a:srcRect t="54502" b="2147"/>
+                    <a:stretch/>
+                  </pic:blipFill>
+                  <pic:spPr bwMode="auto">
+                    <a:xfrm>
+                      <a:off x="0" y="0"/>
+                      <a:ext cx="5612130" cy="2491521"/>
+                    </a:xfrm>
+                    <a:prstGeom prst="rect">
+                      <a:avLst/>
+                    </a:prstGeom>
+                    <a:noFill/>
+                    <a:ln>
+                      <a:noFill/>
+                    </a:ln>
+                    <a:extLst>
+                      <a:ext uri="{53640926-AAD7-44D8-BBD7-CCE9431645EC}">
+                        <a14:shadowObscured xmlns:a14="http://schemas.microsoft.com/office/drawing/2010/main"/>
+                      </a:ext>
+                    </a:extLst>
+                  </pic:spPr>
+                </pic:pic>
+              </a:graphicData>
+            </a:graphic>
+          </wp:inline>
+        </w:drawing>
+      </w:r>
+      <w:r>
+        <w:br w:type="textWrapping" w:clear="all"/>
+      </w:r>
+    </w:p>
+    <w:p>
+      <w:pPr>
+        <w:jc w:val="center"/>
+        <w:rPr>
+          <w:rFonts w:ascii="Arial" w:hAnsi="Arial" w:cs="Arial"/>
+          <w:sz w:val="24"/>
+        </w:rPr>
+      </w:pPr>
+      <w:r>
+        <w:rPr>
+          <w:rFonts w:ascii="Arial" w:hAnsi="Arial" w:cs="Arial"/>
+          <w:sz w:val="24"/>
+        </w:rPr>
+        <w:t xml:space="preserve">Blue </w:t>
+      </w:r>
+      <w:proofErr w:type="spellStart"/>
+      <w:r>
+        <w:rPr>
+          <w:rFonts w:ascii="Arial" w:hAnsi="Arial" w:cs="Arial"/>
+          <w:sz w:val="24"/>
+        </w:rPr>
+        <w:t>bowl</w:t>
+      </w:r>
+      <w:proofErr w:type="spellEnd"/>
+      <w:r>
+        <w:rPr>
+          <w:rFonts w:ascii="Arial" w:hAnsi="Arial" w:cs="Arial"/>
+          <w:sz w:val="24"/>
+        </w:rPr>
+        <w:t xml:space="preserve"> </w:t>
+      </w:r>
+    </w:p>
+    <w:p>
+      <w:pPr>
+        <w:jc w:val="center"/>
+        <w:rPr>
+          <w:rFonts w:ascii="Arial" w:hAnsi="Arial" w:cs="Arial"/>
+          <w:sz w:val="24"/>
+        </w:rPr>
+      </w:pPr>
+      <w:r>
+        <w:rPr>
+          <w:rFonts w:ascii="Arial" w:hAnsi="Arial" w:cs="Arial"/>
+          <w:noProof/>
+          <w:sz w:val="24"/>
+          <w:lang w:eastAsia="es-MX"/>
+        </w:rPr>
+        <w:drawing>
+          <wp:inline distT="0" distB="0" distL="0" distR="0" wp14:anchorId="7F87226C">
+            <wp:extent cx="5614589" cy="4382813"/>
+            <wp:effectExtent l="0" t="0" r="5715" b="0"/>
+            <wp:docPr id="53" name="Imagen 53"/>
+            <wp:cNvGraphicFramePr>
+              <a:graphicFrameLocks xmlns:a="http://schemas.openxmlformats.org/drawingml/2006/main" noChangeAspect="1"/>
+            </wp:cNvGraphicFramePr>
+            <a:graphic xmlns:a="http://schemas.openxmlformats.org/drawingml/2006/main">
+              <a:graphicData uri="http://schemas.openxmlformats.org/drawingml/2006/picture">
+                <pic:pic xmlns:pic="http://schemas.openxmlformats.org/drawingml/2006/picture">
+                  <pic:nvPicPr>
+                    <pic:cNvPr id="0" name="Picture 3"/>
+                    <pic:cNvPicPr>
+                      <a:picLocks noChangeAspect="1" noChangeArrowheads="1"/>
+                    </pic:cNvPicPr>
+                  </pic:nvPicPr>
+                  <pic:blipFill rotWithShape="1">
+                    <a:blip r:embed="rId13">
+                      <a:extLst>
+                        <a:ext uri="{28A0092B-C50C-407E-A947-70E740481C1C}">
+                          <a14:useLocalDpi xmlns:a14="http://schemas.microsoft.com/office/drawing/2010/main" val="0"/>
+                        </a:ext>
+                      </a:extLst>
+                    </a:blip>
+                    <a:srcRect t="20841" b="2926"/>
+                    <a:stretch/>
+                  </pic:blipFill>
+                  <pic:spPr bwMode="auto">
+                    <a:xfrm>
+                      <a:off x="0" y="0"/>
+                      <a:ext cx="5614670" cy="4382877"/>
+                    </a:xfrm>
+                    <a:prstGeom prst="rect">
+                      <a:avLst/>
+                    </a:prstGeom>
+                    <a:noFill/>
+                    <a:ln>
+                      <a:noFill/>
+                    </a:ln>
+                    <a:extLst>
+                      <a:ext uri="{53640926-AAD7-44D8-BBD7-CCE9431645EC}">
+                        <a14:shadowObscured xmlns:a14="http://schemas.microsoft.com/office/drawing/2010/main"/>
+                      </a:ext>
+                    </a:extLst>
+                  </pic:spPr>
+                </pic:pic>
+              </a:graphicData>
+            </a:graphic>
+          </wp:inline>
+        </w:drawing>
+      </w:r>
+    </w:p>
+    <w:p>
+      <w:r>
+        <w:rPr>
+          <w:noProof/>
+          <w:lang w:eastAsia="es-MX"/>
+        </w:rPr>
+        <w:drawing>
+          <wp:inline distT="0" distB="0" distL="0" distR="0">
+            <wp:extent cx="5611363" cy="2615631"/>
+            <wp:effectExtent l="0" t="0" r="8890" b="0"/>
+            <wp:docPr id="37" name="Imagen 37" descr="F:\rp\Screenshot from 2022-01-03 18-56-36.png"/>
+            <wp:cNvGraphicFramePr>
+              <a:graphicFrameLocks xmlns:a="http://schemas.openxmlformats.org/drawingml/2006/main" noChangeAspect="1"/>
+            </wp:cNvGraphicFramePr>
+            <a:graphic xmlns:a="http://schemas.openxmlformats.org/drawingml/2006/main">
+              <a:graphicData uri="http://schemas.openxmlformats.org/drawingml/2006/picture">
+                <pic:pic xmlns:pic="http://schemas.openxmlformats.org/drawingml/2006/picture">
+                  <pic:nvPicPr>
+                    <pic:cNvPr id="0" name="Picture 33" descr="F:\rp\Screenshot from 2022-01-03 18-56-36.png"/>
+                    <pic:cNvPicPr>
+                      <a:picLocks noChangeAspect="1" noChangeArrowheads="1"/>
+                    </pic:cNvPicPr>
+                  </pic:nvPicPr>
+                  <pic:blipFill rotWithShape="1">
+                    <a:blip r:embed="rId14">
+                      <a:extLst>
+                        <a:ext uri="{28A0092B-C50C-407E-A947-70E740481C1C}">
+                          <a14:useLocalDpi xmlns:a14="http://schemas.microsoft.com/office/drawing/2010/main" val="0"/>
+                        </a:ext>
+                      </a:extLst>
+                    </a:blip>
+                    <a:srcRect t="31417"/>
+                    <a:stretch/>
+                  </pic:blipFill>
+                  <pic:spPr bwMode="auto">
+                    <a:xfrm>
+                      <a:off x="0" y="0"/>
+                      <a:ext cx="5612130" cy="2615988"/>
+                    </a:xfrm>
+                    <a:prstGeom prst="rect">
+                      <a:avLst/>
+                    </a:prstGeom>
+                    <a:noFill/>
+                    <a:ln>
+                      <a:noFill/>
+                    </a:ln>
+                    <a:extLst>
+                      <a:ext uri="{53640926-AAD7-44D8-BBD7-CCE9431645EC}">
+                        <a14:shadowObscured xmlns:a14="http://schemas.microsoft.com/office/drawing/2010/main"/>
+                      </a:ext>
+                    </a:extLst>
+                  </pic:spPr>
+                </pic:pic>
+              </a:graphicData>
+            </a:graphic>
+          </wp:inline>
+        </w:drawing>
+      </w:r>
+    </w:p>
+    <w:p/>
+    <w:p>
+      <w:pPr>
+        <w:jc w:val="center"/>
+        <w:rPr>
+          <w:rFonts w:ascii="Arial" w:hAnsi="Arial" w:cs="Arial"/>
+          <w:sz w:val="24"/>
+        </w:rPr>
+      </w:pPr>
+      <w:r>
+        <w:rPr>
+          <w:rFonts w:ascii="Arial" w:hAnsi="Arial" w:cs="Arial"/>
+          <w:sz w:val="24"/>
+        </w:rPr>
+        <w:t>Blue lego</w:t>
+      </w:r>
+    </w:p>
+    <w:p>
+      <w:pPr>
+        <w:jc w:val="center"/>
+        <w:rPr>
+          <w:rFonts w:ascii="Arial" w:hAnsi="Arial" w:cs="Arial"/>
+          <w:sz w:val="24"/>
+        </w:rPr>
+      </w:pPr>
+      <w:r>
+        <w:rPr>
+          <w:rFonts w:ascii="Calibri" w:eastAsia="Times New Roman" w:hAnsi="Calibri" w:cs="Times New Roman"/>
+          <w:noProof/>
+          <w:lang w:eastAsia="es-MX"/>
+        </w:rPr>
+        <w:drawing>
+          <wp:inline distT="0" distB="0" distL="0" distR="0" wp14:anchorId="701E4CD7" wp14:editId="5576D5CE">
+            <wp:extent cx="5611778" cy="4141076"/>
+            <wp:effectExtent l="0" t="0" r="8255" b="0"/>
+            <wp:docPr id="61" name="Imagen 61" descr="F:\rp\Screenshot from 2022-01-04 10-56-20.png"/>
+            <wp:cNvGraphicFramePr>
+              <a:graphicFrameLocks xmlns:a="http://schemas.openxmlformats.org/drawingml/2006/main" noChangeAspect="1"/>
+            </wp:cNvGraphicFramePr>
+            <a:graphic xmlns:a="http://schemas.openxmlformats.org/drawingml/2006/main">
+              <a:graphicData uri="http://schemas.openxmlformats.org/drawingml/2006/picture">
+                <pic:pic xmlns:pic="http://schemas.openxmlformats.org/drawingml/2006/picture">
+                  <pic:nvPicPr>
+                    <pic:cNvPr id="0" name="Picture 55" descr="F:\rp\Screenshot from 2022-01-04 10-56-20.png"/>
+                    <pic:cNvPicPr>
+                      <a:picLocks noChangeAspect="1" noChangeArrowheads="1"/>
+                    </pic:cNvPicPr>
+                  </pic:nvPicPr>
+                  <pic:blipFill rotWithShape="1">
+                    <a:blip r:embed="rId15">
+                      <a:extLst>
+                        <a:ext uri="{28A0092B-C50C-407E-A947-70E740481C1C}">
+                          <a14:useLocalDpi xmlns:a14="http://schemas.microsoft.com/office/drawing/2010/main" val="0"/>
+                        </a:ext>
+                      </a:extLst>
+                    </a:blip>
+                    <a:srcRect t="16913" b="7358"/>
+                    <a:stretch/>
+                  </pic:blipFill>
+                  <pic:spPr bwMode="auto">
+                    <a:xfrm>
+                      <a:off x="0" y="0"/>
+                      <a:ext cx="5612130" cy="4141336"/>
+                    </a:xfrm>
+                    <a:prstGeom prst="rect">
+                      <a:avLst/>
+                    </a:prstGeom>
+                    <a:noFill/>
+                    <a:ln>
+                      <a:noFill/>
+                    </a:ln>
+                    <a:extLst>
+                      <a:ext uri="{53640926-AAD7-44D8-BBD7-CCE9431645EC}">
+                        <a14:shadowObscured xmlns:a14="http://schemas.microsoft.com/office/drawing/2010/main"/>
+                      </a:ext>
+                    </a:extLst>
+                  </pic:spPr>
+                </pic:pic>
+              </a:graphicData>
+            </a:graphic>
+          </wp:inline>
+        </w:drawing>
+      </w:r>
+    </w:p>
+    <w:p>
+      <w:pPr>
+        <w:jc w:val="center"/>
+        <w:rPr>
+          <w:rFonts w:ascii="Arial" w:hAnsi="Arial" w:cs="Arial"/>
+          <w:sz w:val="24"/>
+        </w:rPr>
+      </w:pPr>
+      <w:r>
+        <w:rPr>
+          <w:rFonts w:ascii="Arial" w:hAnsi="Arial" w:cs="Arial"/>
+          <w:noProof/>
+          <w:sz w:val="24"/>
+          <w:lang w:eastAsia="es-MX"/>
+        </w:rPr>
+        <w:drawing>
+          <wp:inline distT="0" distB="0" distL="0" distR="0">
+            <wp:extent cx="5610614" cy="2490951"/>
+            <wp:effectExtent l="0" t="0" r="0" b="5080"/>
+            <wp:docPr id="62" name="Imagen 62" descr="F:\rp\Screenshot from 2022-01-04 10-56-23.png"/>
+            <wp:cNvGraphicFramePr>
+              <a:graphicFrameLocks xmlns:a="http://schemas.openxmlformats.org/drawingml/2006/main" noChangeAspect="1"/>
+            </wp:cNvGraphicFramePr>
+            <a:graphic xmlns:a="http://schemas.openxmlformats.org/drawingml/2006/main">
+              <a:graphicData uri="http://schemas.openxmlformats.org/drawingml/2006/picture">
+                <pic:pic xmlns:pic="http://schemas.openxmlformats.org/drawingml/2006/picture">
+                  <pic:nvPicPr>
+                    <pic:cNvPr id="0" name="Picture 56" descr="F:\rp\Screenshot from 2022-01-04 10-56-23.png"/>
+                    <pic:cNvPicPr>
+                      <a:picLocks noChangeAspect="1" noChangeArrowheads="1"/>
+                    </pic:cNvPicPr>
+                  </pic:nvPicPr>
+                  <pic:blipFill rotWithShape="1">
+                    <a:blip r:embed="rId16">
+                      <a:extLst>
+                        <a:ext uri="{28A0092B-C50C-407E-A947-70E740481C1C}">
+                          <a14:useLocalDpi xmlns:a14="http://schemas.microsoft.com/office/drawing/2010/main" val="0"/>
+                        </a:ext>
+                      </a:extLst>
+                    </a:blip>
+                    <a:srcRect t="52277" b="2163"/>
+                    <a:stretch/>
+                  </pic:blipFill>
+                  <pic:spPr bwMode="auto">
+                    <a:xfrm>
+                      <a:off x="0" y="0"/>
+                      <a:ext cx="5612130" cy="2491624"/>
+                    </a:xfrm>
+                    <a:prstGeom prst="rect">
+                      <a:avLst/>
+                    </a:prstGeom>
+                    <a:noFill/>
+                    <a:ln>
+                      <a:noFill/>
+                    </a:ln>
+                    <a:extLst>
+                      <a:ext uri="{53640926-AAD7-44D8-BBD7-CCE9431645EC}">
+                        <a14:shadowObscured xmlns:a14="http://schemas.microsoft.com/office/drawing/2010/main"/>
+                      </a:ext>
+                    </a:extLst>
+                  </pic:spPr>
+                </pic:pic>
+              </a:graphicData>
+            </a:graphic>
+          </wp:inline>
+        </w:drawing>
+      </w:r>
+    </w:p>
+    <w:p>
+      <w:pPr>
+        <w:jc w:val="center"/>
+        <w:rPr>
+          <w:rFonts w:ascii="Arial" w:hAnsi="Arial" w:cs="Arial"/>
+          <w:sz w:val="24"/>
+        </w:rPr>
+      </w:pPr>
+      <w:r>
+        <w:rPr>
+          <w:noProof/>
+          <w:lang w:eastAsia="es-MX"/>
+        </w:rPr>
+        <w:drawing>
+          <wp:inline distT="0" distB="0" distL="0" distR="0">
+            <wp:extent cx="5610136" cy="2480441"/>
+            <wp:effectExtent l="0" t="0" r="0" b="0"/>
+            <wp:docPr id="38" name="Imagen 38" descr="F:\rp\Screenshot from 2022-01-03 19-18-52.png"/>
+            <wp:cNvGraphicFramePr>
+              <a:graphicFrameLocks xmlns:a="http://schemas.openxmlformats.org/drawingml/2006/main" noChangeAspect="1"/>
+            </wp:cNvGraphicFramePr>
+            <a:graphic xmlns:a="http://schemas.openxmlformats.org/drawingml/2006/main">
+              <a:graphicData uri="http://schemas.openxmlformats.org/drawingml/2006/picture">
+                <pic:pic xmlns:pic="http://schemas.openxmlformats.org/drawingml/2006/picture">
+                  <pic:nvPicPr>
+                    <pic:cNvPr id="0" name="Picture 34" descr="F:\rp\Screenshot from 2022-01-03 19-18-52.png"/>
+                    <pic:cNvPicPr>
+                      <a:picLocks noChangeAspect="1" noChangeArrowheads="1"/>
+                    </pic:cNvPicPr>
+                  </pic:nvPicPr>
+                  <pic:blipFill rotWithShape="1">
+                    <a:blip r:embed="rId17">
+                      <a:extLst>
+                        <a:ext uri="{28A0092B-C50C-407E-A947-70E740481C1C}">
+                          <a14:useLocalDpi xmlns:a14="http://schemas.microsoft.com/office/drawing/2010/main" val="0"/>
+                        </a:ext>
+                      </a:extLst>
+                    </a:blip>
+                    <a:srcRect t="30866" b="4083"/>
+                    <a:stretch/>
+                  </pic:blipFill>
+                  <pic:spPr bwMode="auto">
+                    <a:xfrm>
+                      <a:off x="0" y="0"/>
+                      <a:ext cx="5612130" cy="2481323"/>
+                    </a:xfrm>
+                    <a:prstGeom prst="rect">
+                      <a:avLst/>
+                    </a:prstGeom>
+                    <a:noFill/>
+                    <a:ln>
+                      <a:noFill/>
+                    </a:ln>
+                    <a:extLst>
+                      <a:ext uri="{53640926-AAD7-44D8-BBD7-CCE9431645EC}">
+                        <a14:shadowObscured xmlns:a14="http://schemas.microsoft.com/office/drawing/2010/main"/>
+                      </a:ext>
+                    </a:extLst>
+                  </pic:spPr>
+                </pic:pic>
+              </a:graphicData>
+            </a:graphic>
+          </wp:inline>
+        </w:drawing>
+      </w:r>
+    </w:p>
+    <w:p>
+      <w:pPr>
+        <w:jc w:val="center"/>
+        <w:rPr>
+          <w:rFonts w:ascii="Arial" w:hAnsi="Arial" w:cs="Arial"/>
+          <w:sz w:val="24"/>
+        </w:rPr>
+      </w:pPr>
+    </w:p>
+    <w:p>
+      <w:pPr>
+        <w:jc w:val="center"/>
+        <w:rPr>
+          <w:rFonts w:ascii="Arial" w:hAnsi="Arial" w:cs="Arial"/>
+          <w:sz w:val="24"/>
+        </w:rPr>
+      </w:pPr>
+    </w:p>
+    <w:p>
+      <w:pPr>
+        <w:jc w:val="center"/>
+        <w:rPr>
+          <w:rFonts w:ascii="Arial" w:hAnsi="Arial" w:cs="Arial"/>
+          <w:sz w:val="24"/>
+        </w:rPr>
+      </w:pPr>
+    </w:p>
+    <w:p>
+      <w:pPr>
+        <w:jc w:val="center"/>
+        <w:rPr>
+          <w:rFonts w:ascii="Arial" w:hAnsi="Arial" w:cs="Arial"/>
+          <w:sz w:val="24"/>
+        </w:rPr>
+      </w:pPr>
+    </w:p>
+    <w:p>
+      <w:pPr>
+        <w:jc w:val="center"/>
+        <w:rPr>
+          <w:rFonts w:ascii="Arial" w:hAnsi="Arial" w:cs="Arial"/>
+          <w:sz w:val="24"/>
+        </w:rPr>
+      </w:pPr>
+    </w:p>
+    <w:p>
+      <w:pPr>
+        <w:jc w:val="center"/>
+        <w:rPr>
+          <w:rFonts w:ascii="Arial" w:hAnsi="Arial" w:cs="Arial"/>
+          <w:sz w:val="24"/>
+        </w:rPr>
+      </w:pPr>
+    </w:p>
+    <w:p>
+      <w:pPr>
+        <w:jc w:val="center"/>
+        <w:rPr>
+          <w:rFonts w:ascii="Arial" w:hAnsi="Arial" w:cs="Arial"/>
+          <w:sz w:val="24"/>
+        </w:rPr>
+      </w:pPr>
+    </w:p>
+    <w:p>
+      <w:pPr>
+        <w:jc w:val="center"/>
+        <w:rPr>
+          <w:rFonts w:ascii="Arial" w:hAnsi="Arial" w:cs="Arial"/>
+          <w:sz w:val="24"/>
+        </w:rPr>
+      </w:pPr>
+    </w:p>
+    <w:p>
+      <w:pPr>
+        <w:jc w:val="center"/>
+        <w:rPr>
+          <w:rFonts w:ascii="Arial" w:hAnsi="Arial" w:cs="Arial"/>
+          <w:sz w:val="24"/>
+        </w:rPr>
+      </w:pPr>
+    </w:p>
+    <w:p>
+      <w:pPr>
+        <w:jc w:val="center"/>
+        <w:rPr>
+          <w:rFonts w:ascii="Arial" w:hAnsi="Arial" w:cs="Arial"/>
+          <w:sz w:val="24"/>
+        </w:rPr>
+      </w:pPr>
+    </w:p>
+    <w:p>
+      <w:pPr>
+        <w:jc w:val="center"/>
+        <w:rPr>
+          <w:rFonts w:ascii="Arial" w:hAnsi="Arial" w:cs="Arial"/>
+          <w:sz w:val="24"/>
+        </w:rPr>
+      </w:pPr>
+      <w:r>
+        <w:rPr>
+          <w:rFonts w:ascii="Arial" w:hAnsi="Arial" w:cs="Arial"/>
+          <w:sz w:val="24"/>
+        </w:rPr>
+        <w:t xml:space="preserve">Blue </w:t>
+      </w:r>
+      <w:proofErr w:type="spellStart"/>
+      <w:r>
+        <w:rPr>
+          <w:rFonts w:ascii="Arial" w:hAnsi="Arial" w:cs="Arial"/>
+          <w:sz w:val="24"/>
+        </w:rPr>
+        <w:t>mug</w:t>
+      </w:r>
+      <w:proofErr w:type="spellEnd"/>
+    </w:p>
+    <w:p>
+      <w:pPr>
+        <w:jc w:val="center"/>
+        <w:rPr>
+          <w:rFonts w:ascii="Arial" w:hAnsi="Arial" w:cs="Arial"/>
+          <w:sz w:val="24"/>
+        </w:rPr>
+      </w:pPr>
+      <w:r>
+        <w:rPr>
+          <w:rFonts w:ascii="Arial" w:eastAsia="Times New Roman" w:hAnsi="Arial" w:cs="Arial"/>
+          <w:noProof/>
+          <w:sz w:val="24"/>
+          <w:lang w:eastAsia="es-MX"/>
+        </w:rPr>
+        <w:drawing>
+          <wp:inline distT="0" distB="0" distL="0" distR="0" wp14:anchorId="756EC6BC" wp14:editId="35CB0239">
+            <wp:extent cx="5612130" cy="4151586"/>
+            <wp:effectExtent l="0" t="0" r="7620" b="1905"/>
+            <wp:docPr id="64" name="Imagen 64" descr="F:\rp\Screenshot from 2022-01-04 12-29-55.png"/>
+            <wp:cNvGraphicFramePr>
+              <a:graphicFrameLocks xmlns:a="http://schemas.openxmlformats.org/drawingml/2006/main" noChangeAspect="1"/>
+            </wp:cNvGraphicFramePr>
+            <a:graphic xmlns:a="http://schemas.openxmlformats.org/drawingml/2006/main">
+              <a:graphicData uri="http://schemas.openxmlformats.org/drawingml/2006/picture">
+                <pic:pic xmlns:pic="http://schemas.openxmlformats.org/drawingml/2006/picture">
+                  <pic:nvPicPr>
+                    <pic:cNvPr id="0" name="Picture 57" descr="F:\rp\Screenshot from 2022-01-04 12-29-55.png"/>
+                    <pic:cNvPicPr>
+                      <a:picLocks noChangeAspect="1" noChangeArrowheads="1"/>
+                    </pic:cNvPicPr>
+                  </pic:nvPicPr>
+                  <pic:blipFill rotWithShape="1">
+                    <a:blip r:embed="rId18">
+                      <a:extLst>
+                        <a:ext uri="{28A0092B-C50C-407E-A947-70E740481C1C}">
+                          <a14:useLocalDpi xmlns:a14="http://schemas.microsoft.com/office/drawing/2010/main" val="0"/>
+                        </a:ext>
+                      </a:extLst>
+                    </a:blip>
+                    <a:srcRect t="16721" b="7363"/>
+                    <a:stretch/>
+                  </pic:blipFill>
+                  <pic:spPr bwMode="auto">
+                    <a:xfrm>
+                      <a:off x="0" y="0"/>
+                      <a:ext cx="5612130" cy="4151586"/>
+                    </a:xfrm>
+                    <a:prstGeom prst="rect">
+                      <a:avLst/>
+                    </a:prstGeom>
+                    <a:noFill/>
+                    <a:ln>
+                      <a:noFill/>
+                    </a:ln>
+                    <a:extLst>
+                      <a:ext uri="{53640926-AAD7-44D8-BBD7-CCE9431645EC}">
+                        <a14:shadowObscured xmlns:a14="http://schemas.microsoft.com/office/drawing/2010/main"/>
+                      </a:ext>
+                    </a:extLst>
+                  </pic:spPr>
+                </pic:pic>
+              </a:graphicData>
+            </a:graphic>
+          </wp:inline>
+        </w:drawing>
+      </w:r>
+      <w:r>
+        <w:rPr>
+          <w:rFonts w:ascii="Arial" w:eastAsia="Times New Roman" w:hAnsi="Arial" w:cs="Arial"/>
+          <w:noProof/>
+          <w:sz w:val="24"/>
+          <w:lang w:eastAsia="es-MX"/>
+        </w:rPr>
+        <w:drawing>
+          <wp:inline distT="0" distB="0" distL="0" distR="0" wp14:anchorId="17BD4C21" wp14:editId="541E4369">
+            <wp:extent cx="5611495" cy="2469931"/>
+            <wp:effectExtent l="0" t="0" r="8255" b="6985"/>
+            <wp:docPr id="66" name="Imagen 66" descr="F:\rp\Screenshot from 2022-01-04 12-30-02.png"/>
+            <wp:cNvGraphicFramePr>
+              <a:graphicFrameLocks xmlns:a="http://schemas.openxmlformats.org/drawingml/2006/main" noChangeAspect="1"/>
+            </wp:cNvGraphicFramePr>
+            <a:graphic xmlns:a="http://schemas.openxmlformats.org/drawingml/2006/main">
+              <a:graphicData uri="http://schemas.openxmlformats.org/drawingml/2006/picture">
+                <pic:pic xmlns:pic="http://schemas.openxmlformats.org/drawingml/2006/picture">
+                  <pic:nvPicPr>
+                    <pic:cNvPr id="0" name="Picture 58" descr="F:\rp\Screenshot from 2022-01-04 12-30-02.png"/>
+                    <pic:cNvPicPr>
+                      <a:picLocks noChangeAspect="1" noChangeArrowheads="1"/>
+                    </pic:cNvPicPr>
+                  </pic:nvPicPr>
+                  <pic:blipFill rotWithShape="1">
+                    <a:blip r:embed="rId19">
+                      <a:extLst>
+                        <a:ext uri="{28A0092B-C50C-407E-A947-70E740481C1C}">
+                          <a14:useLocalDpi xmlns:a14="http://schemas.microsoft.com/office/drawing/2010/main" val="0"/>
+                        </a:ext>
+                      </a:extLst>
+                    </a:blip>
+                    <a:srcRect t="51892" b="2939"/>
+                    <a:stretch/>
+                  </pic:blipFill>
+                  <pic:spPr bwMode="auto">
+                    <a:xfrm>
+                      <a:off x="0" y="0"/>
+                      <a:ext cx="5612130" cy="2470210"/>
+                    </a:xfrm>
+                    <a:prstGeom prst="rect">
+                      <a:avLst/>
+                    </a:prstGeom>
+                    <a:noFill/>
+                    <a:ln>
+                      <a:noFill/>
+                    </a:ln>
+                    <a:extLst>
+                      <a:ext uri="{53640926-AAD7-44D8-BBD7-CCE9431645EC}">
+                        <a14:shadowObscured xmlns:a14="http://schemas.microsoft.com/office/drawing/2010/main"/>
+                      </a:ext>
+                    </a:extLst>
+                  </pic:spPr>
+                </pic:pic>
+              </a:graphicData>
+            </a:graphic>
+          </wp:inline>
+        </w:drawing>
+      </w:r>
+    </w:p>
+    <w:p>
+      <w:pPr>
+        <w:jc w:val="center"/>
+        <w:rPr>
+          <w:rFonts w:ascii="Arial" w:hAnsi="Arial" w:cs="Arial"/>
+          <w:sz w:val="24"/>
+        </w:rPr>
+      </w:pPr>
+    </w:p>
+    <w:p>
+      <w:pPr>
+        <w:jc w:val="center"/>
+        <w:rPr>
+          <w:rFonts w:ascii="Arial" w:hAnsi="Arial" w:cs="Arial"/>
+          <w:sz w:val="24"/>
+        </w:rPr>
+      </w:pPr>
+      <w:r>
+        <w:rPr>
+          <w:rFonts w:ascii="Arial" w:hAnsi="Arial" w:cs="Arial"/>
+          <w:noProof/>
+          <w:sz w:val="24"/>
+          <w:lang w:eastAsia="es-MX"/>
+        </w:rPr>
+        <w:drawing>
+          <wp:inline distT="0" distB="0" distL="0" distR="0">
+            <wp:extent cx="5610474" cy="2469931"/>
+            <wp:effectExtent l="0" t="0" r="0" b="6985"/>
+            <wp:docPr id="39" name="Imagen 39" descr="F:\rp\Screenshot from 2022-01-03 19-56-35.png"/>
+            <wp:cNvGraphicFramePr>
+              <a:graphicFrameLocks xmlns:a="http://schemas.openxmlformats.org/drawingml/2006/main" noChangeAspect="1"/>
+            </wp:cNvGraphicFramePr>
+            <a:graphic xmlns:a="http://schemas.openxmlformats.org/drawingml/2006/main">
+              <a:graphicData uri="http://schemas.openxmlformats.org/drawingml/2006/picture">
+                <pic:pic xmlns:pic="http://schemas.openxmlformats.org/drawingml/2006/picture">
+                  <pic:nvPicPr>
+                    <pic:cNvPr id="0" name="Picture 35" descr="F:\rp\Screenshot from 2022-01-03 19-56-35.png"/>
+                    <pic:cNvPicPr>
+                      <a:picLocks noChangeAspect="1" noChangeArrowheads="1"/>
+                    </pic:cNvPicPr>
+                  </pic:nvPicPr>
+                  <pic:blipFill rotWithShape="1">
+                    <a:blip r:embed="rId20">
+                      <a:extLst>
+                        <a:ext uri="{28A0092B-C50C-407E-A947-70E740481C1C}">
+                          <a14:useLocalDpi xmlns:a14="http://schemas.microsoft.com/office/drawing/2010/main" val="0"/>
+                        </a:ext>
+                      </a:extLst>
+                    </a:blip>
+                    <a:srcRect t="31141" b="4085"/>
+                    <a:stretch/>
+                  </pic:blipFill>
+                  <pic:spPr bwMode="auto">
+                    <a:xfrm>
+                      <a:off x="0" y="0"/>
+                      <a:ext cx="5612130" cy="2470660"/>
+                    </a:xfrm>
+                    <a:prstGeom prst="rect">
+                      <a:avLst/>
+                    </a:prstGeom>
+                    <a:noFill/>
+                    <a:ln>
+                      <a:noFill/>
+                    </a:ln>
+                    <a:extLst>
+                      <a:ext uri="{53640926-AAD7-44D8-BBD7-CCE9431645EC}">
+                        <a14:shadowObscured xmlns:a14="http://schemas.microsoft.com/office/drawing/2010/main"/>
+                      </a:ext>
+                    </a:extLst>
+                  </pic:spPr>
+                </pic:pic>
+              </a:graphicData>
+            </a:graphic>
+          </wp:inline>
+        </w:drawing>
+      </w:r>
+    </w:p>
+    <w:p>
+      <w:pPr>
+        <w:jc w:val="center"/>
+        <w:rPr>
+          <w:rFonts w:ascii="Arial" w:hAnsi="Arial" w:cs="Arial"/>
+          <w:sz w:val="24"/>
+        </w:rPr>
+      </w:pPr>
+    </w:p>
+    <w:p>
+      <w:pPr>
+        <w:jc w:val="center"/>
+        <w:rPr>
+          <w:rFonts w:ascii="Arial" w:hAnsi="Arial" w:cs="Arial"/>
+          <w:sz w:val="24"/>
+        </w:rPr>
+      </w:pPr>
+    </w:p>
+    <w:p>
+      <w:pPr>
+        <w:jc w:val="center"/>
+        <w:rPr>
+          <w:rFonts w:ascii="Arial" w:hAnsi="Arial" w:cs="Arial"/>
+          <w:sz w:val="24"/>
+        </w:rPr>
+      </w:pPr>
+    </w:p>
+    <w:p>
+      <w:pPr>
+        <w:jc w:val="center"/>
+        <w:rPr>
+          <w:rFonts w:ascii="Arial" w:hAnsi="Arial" w:cs="Arial"/>
+          <w:sz w:val="24"/>
+        </w:rPr>
+      </w:pPr>
+    </w:p>
+    <w:p>
+      <w:pPr>
+        <w:jc w:val="center"/>
+        <w:rPr>
+          <w:rFonts w:ascii="Arial" w:hAnsi="Arial" w:cs="Arial"/>
+          <w:sz w:val="24"/>
+        </w:rPr>
+      </w:pPr>
+    </w:p>
+    <w:p>
+      <w:pPr>
+        <w:jc w:val="center"/>
+        <w:rPr>
+          <w:rFonts w:ascii="Arial" w:hAnsi="Arial" w:cs="Arial"/>
+          <w:sz w:val="24"/>
+        </w:rPr>
+      </w:pPr>
+    </w:p>
+    <w:p>
+      <w:pPr>
+        <w:jc w:val="center"/>
+        <w:rPr>
+          <w:rFonts w:ascii="Arial" w:hAnsi="Arial" w:cs="Arial"/>
+          <w:sz w:val="24"/>
+        </w:rPr>
+      </w:pPr>
+    </w:p>
+    <w:p>
+      <w:pPr>
+        <w:jc w:val="center"/>
+        <w:rPr>
+          <w:rFonts w:ascii="Arial" w:hAnsi="Arial" w:cs="Arial"/>
+          <w:sz w:val="24"/>
+        </w:rPr>
+      </w:pPr>
+    </w:p>
+    <w:p>
+      <w:pPr>
+        <w:jc w:val="center"/>
+        <w:rPr>
+          <w:rFonts w:ascii="Arial" w:hAnsi="Arial" w:cs="Arial"/>
+          <w:sz w:val="24"/>
+        </w:rPr>
+      </w:pPr>
+    </w:p>
+    <w:p>
+      <w:pPr>
+        <w:jc w:val="center"/>
+        <w:rPr>
+          <w:rFonts w:ascii="Arial" w:hAnsi="Arial" w:cs="Arial"/>
+          <w:sz w:val="24"/>
+        </w:rPr>
+      </w:pPr>
+    </w:p>
+    <w:p>
+      <w:pPr>
+        <w:jc w:val="center"/>
+        <w:rPr>
+          <w:rFonts w:ascii="Arial" w:hAnsi="Arial" w:cs="Arial"/>
+          <w:sz w:val="24"/>
+        </w:rPr>
+      </w:pPr>
+    </w:p>
+    <w:p>
+      <w:pPr>
+        <w:jc w:val="center"/>
+        <w:rPr>
+          <w:rFonts w:ascii="Arial" w:hAnsi="Arial" w:cs="Arial"/>
+          <w:sz w:val="24"/>
+        </w:rPr>
+      </w:pPr>
+    </w:p>
+    <w:p>
+      <w:pPr>
+        <w:jc w:val="center"/>
+        <w:rPr>
+          <w:rFonts w:ascii="Arial" w:hAnsi="Arial" w:cs="Arial"/>
+          <w:sz w:val="24"/>
+        </w:rPr>
+      </w:pPr>
+    </w:p>
+    <w:p>
+      <w:pPr>
+        <w:jc w:val="center"/>
+        <w:rPr>
+          <w:rFonts w:ascii="Arial" w:hAnsi="Arial" w:cs="Arial"/>
+          <w:sz w:val="24"/>
+        </w:rPr>
+      </w:pPr>
+    </w:p>
+    <w:p>
+      <w:pPr>
+        <w:jc w:val="center"/>
+        <w:rPr>
+          <w:rFonts w:ascii="Arial" w:hAnsi="Arial" w:cs="Arial"/>
+          <w:sz w:val="24"/>
+        </w:rPr>
+      </w:pPr>
+    </w:p>
+    <w:p>
+      <w:pPr>
+        <w:jc w:val="center"/>
+        <w:rPr>
+          <w:rFonts w:ascii="Arial" w:hAnsi="Arial" w:cs="Arial"/>
+          <w:sz w:val="24"/>
+        </w:rPr>
+      </w:pPr>
+    </w:p>
+    <w:p>
+      <w:pPr>
+        <w:jc w:val="center"/>
+        <w:rPr>
+          <w:rFonts w:ascii="Arial" w:hAnsi="Arial" w:cs="Arial"/>
+          <w:sz w:val="24"/>
+        </w:rPr>
+      </w:pPr>
+    </w:p>
+    <w:p>
+      <w:pPr>
+        <w:jc w:val="center"/>
+        <w:rPr>
+          <w:rFonts w:ascii="Arial" w:hAnsi="Arial" w:cs="Arial"/>
+          <w:sz w:val="24"/>
+        </w:rPr>
+      </w:pPr>
+    </w:p>
+    <w:p>
+      <w:pPr>
+        <w:jc w:val="center"/>
+        <w:rPr>
+          <w:rFonts w:ascii="Arial" w:hAnsi="Arial" w:cs="Arial"/>
+          <w:sz w:val="24"/>
+        </w:rPr>
+      </w:pPr>
+    </w:p>
+    <w:p>
+      <w:pPr>
+        <w:jc w:val="center"/>
+        <w:rPr>
+          <w:rFonts w:ascii="Arial" w:hAnsi="Arial" w:cs="Arial"/>
+          <w:sz w:val="24"/>
+        </w:rPr>
+      </w:pPr>
+      <w:r>
+        <w:rPr>
+          <w:rFonts w:ascii="Arial" w:hAnsi="Arial" w:cs="Arial"/>
+          <w:sz w:val="24"/>
+        </w:rPr>
+        <w:t xml:space="preserve">Blue </w:t>
+      </w:r>
+      <w:proofErr w:type="spellStart"/>
+      <w:r>
+        <w:rPr>
+          <w:rFonts w:ascii="Arial" w:hAnsi="Arial" w:cs="Arial"/>
+          <w:sz w:val="24"/>
+        </w:rPr>
+        <w:t>spoon</w:t>
+      </w:r>
       <w:bookmarkStart w:id="0" w:name="_GoBack"/>
       <w:bookmarkEnd w:id="0"/>
-    </w:p>
-    <w:p>
-      <w:r>
-        <w:br w:type="textWrapping" w:clear="all"/>
-      </w:r>
+      <w:proofErr w:type="spellEnd"/>
+    </w:p>
+    <w:p>
+      <w:pPr>
+        <w:jc w:val="center"/>
+        <w:rPr>
+          <w:rFonts w:ascii="Arial" w:hAnsi="Arial" w:cs="Arial"/>
+          <w:sz w:val="24"/>
+        </w:rPr>
+      </w:pPr>
+      <w:r>
+        <w:rPr>
+          <w:rFonts w:ascii="Arial" w:hAnsi="Arial" w:cs="Arial"/>
+          <w:noProof/>
+          <w:sz w:val="24"/>
+          <w:lang w:eastAsia="es-MX"/>
+        </w:rPr>
+        <w:drawing>
+          <wp:inline distT="0" distB="0" distL="0" distR="0">
+            <wp:extent cx="5611355" cy="4162097"/>
+            <wp:effectExtent l="0" t="0" r="8890" b="0"/>
+            <wp:docPr id="68" name="Imagen 68" descr="F:\rp\Screenshot from 2022-01-04 13-49-58.png"/>
+            <wp:cNvGraphicFramePr>
+              <a:graphicFrameLocks xmlns:a="http://schemas.openxmlformats.org/drawingml/2006/main" noChangeAspect="1"/>
+            </wp:cNvGraphicFramePr>
+            <a:graphic xmlns:a="http://schemas.openxmlformats.org/drawingml/2006/main">
+              <a:graphicData uri="http://schemas.openxmlformats.org/drawingml/2006/picture">
+                <pic:pic xmlns:pic="http://schemas.openxmlformats.org/drawingml/2006/picture">
+                  <pic:nvPicPr>
+                    <pic:cNvPr id="0" name="Picture 60" descr="F:\rp\Screenshot from 2022-01-04 13-49-58.png"/>
+                    <pic:cNvPicPr>
+                      <a:picLocks noChangeAspect="1" noChangeArrowheads="1"/>
+                    </pic:cNvPicPr>
+                  </pic:nvPicPr>
+                  <pic:blipFill rotWithShape="1">
+                    <a:blip r:embed="rId21">
+                      <a:extLst>
+                        <a:ext uri="{28A0092B-C50C-407E-A947-70E740481C1C}">
+                          <a14:useLocalDpi xmlns:a14="http://schemas.microsoft.com/office/drawing/2010/main" val="0"/>
+                        </a:ext>
+                      </a:extLst>
+                    </a:blip>
+                    <a:srcRect t="16721" b="7164"/>
+                    <a:stretch/>
+                  </pic:blipFill>
+                  <pic:spPr bwMode="auto">
+                    <a:xfrm>
+                      <a:off x="0" y="0"/>
+                      <a:ext cx="5612130" cy="4162672"/>
+                    </a:xfrm>
+                    <a:prstGeom prst="rect">
+                      <a:avLst/>
+                    </a:prstGeom>
+                    <a:noFill/>
+                    <a:ln>
+                      <a:noFill/>
+                    </a:ln>
+                    <a:extLst>
+                      <a:ext uri="{53640926-AAD7-44D8-BBD7-CCE9431645EC}">
+                        <a14:shadowObscured xmlns:a14="http://schemas.microsoft.com/office/drawing/2010/main"/>
+                      </a:ext>
+                    </a:extLst>
+                  </pic:spPr>
+                </pic:pic>
+              </a:graphicData>
+            </a:graphic>
+          </wp:inline>
+        </w:drawing>
+      </w:r>
+      <w:r>
+        <w:rPr>
+          <w:rFonts w:ascii="Arial" w:hAnsi="Arial" w:cs="Arial"/>
+          <w:noProof/>
+          <w:sz w:val="24"/>
+          <w:lang w:eastAsia="es-MX"/>
+        </w:rPr>
+        <w:drawing>
+          <wp:inline distT="0" distB="0" distL="0" distR="0">
+            <wp:extent cx="5611228" cy="2469931"/>
+            <wp:effectExtent l="0" t="0" r="8890" b="6985"/>
+            <wp:docPr id="69" name="Imagen 69" descr="F:\rp\Screenshot from 2022-01-04 13-50-01.png"/>
+            <wp:cNvGraphicFramePr>
+              <a:graphicFrameLocks xmlns:a="http://schemas.openxmlformats.org/drawingml/2006/main" noChangeAspect="1"/>
+            </wp:cNvGraphicFramePr>
+            <a:graphic xmlns:a="http://schemas.openxmlformats.org/drawingml/2006/main">
+              <a:graphicData uri="http://schemas.openxmlformats.org/drawingml/2006/picture">
+                <pic:pic xmlns:pic="http://schemas.openxmlformats.org/drawingml/2006/picture">
+                  <pic:nvPicPr>
+                    <pic:cNvPr id="0" name="Picture 61" descr="F:\rp\Screenshot from 2022-01-04 13-50-01.png"/>
+                    <pic:cNvPicPr>
+                      <a:picLocks noChangeAspect="1" noChangeArrowheads="1"/>
+                    </pic:cNvPicPr>
+                  </pic:nvPicPr>
+                  <pic:blipFill rotWithShape="1">
+                    <a:blip r:embed="rId22">
+                      <a:extLst>
+                        <a:ext uri="{28A0092B-C50C-407E-A947-70E740481C1C}">
+                          <a14:useLocalDpi xmlns:a14="http://schemas.microsoft.com/office/drawing/2010/main" val="0"/>
+                        </a:ext>
+                      </a:extLst>
+                    </a:blip>
+                    <a:srcRect t="52083" b="2745"/>
+                    <a:stretch/>
+                  </pic:blipFill>
+                  <pic:spPr bwMode="auto">
+                    <a:xfrm>
+                      <a:off x="0" y="0"/>
+                      <a:ext cx="5612130" cy="2470328"/>
+                    </a:xfrm>
+                    <a:prstGeom prst="rect">
+                      <a:avLst/>
+                    </a:prstGeom>
+                    <a:noFill/>
+                    <a:ln>
+                      <a:noFill/>
+                    </a:ln>
+                    <a:extLst>
+                      <a:ext uri="{53640926-AAD7-44D8-BBD7-CCE9431645EC}">
+                        <a14:shadowObscured xmlns:a14="http://schemas.microsoft.com/office/drawing/2010/main"/>
+                      </a:ext>
+                    </a:extLst>
+                  </pic:spPr>
+                </pic:pic>
+              </a:graphicData>
+            </a:graphic>
+          </wp:inline>
+        </w:drawing>
+      </w:r>
+    </w:p>
+    <w:p>
+      <w:pPr>
+        <w:jc w:val="center"/>
+        <w:rPr>
+          <w:rFonts w:ascii="Arial" w:hAnsi="Arial" w:cs="Arial"/>
+          <w:sz w:val="24"/>
+        </w:rPr>
+      </w:pPr>
+      <w:r>
+        <w:rPr>
+          <w:rFonts w:ascii="Arial" w:hAnsi="Arial" w:cs="Arial"/>
+          <w:noProof/>
+          <w:sz w:val="24"/>
+          <w:lang w:eastAsia="es-MX"/>
+        </w:rPr>
+        <w:drawing>
+          <wp:inline distT="0" distB="0" distL="0" distR="0">
+            <wp:extent cx="5609490" cy="2459420"/>
+            <wp:effectExtent l="0" t="0" r="0" b="0"/>
+            <wp:docPr id="41" name="Imagen 41" descr="F:\rp\Screenshot from 2022-01-03 23-35-34.png"/>
+            <wp:cNvGraphicFramePr>
+              <a:graphicFrameLocks xmlns:a="http://schemas.openxmlformats.org/drawingml/2006/main" noChangeAspect="1"/>
+            </wp:cNvGraphicFramePr>
+            <a:graphic xmlns:a="http://schemas.openxmlformats.org/drawingml/2006/main">
+              <a:graphicData uri="http://schemas.openxmlformats.org/drawingml/2006/picture">
+                <pic:pic xmlns:pic="http://schemas.openxmlformats.org/drawingml/2006/picture">
+                  <pic:nvPicPr>
+                    <pic:cNvPr id="0" name="Picture 37" descr="F:\rp\Screenshot from 2022-01-03 23-35-34.png"/>
+                    <pic:cNvPicPr>
+                      <a:picLocks noChangeAspect="1" noChangeArrowheads="1"/>
+                    </pic:cNvPicPr>
+                  </pic:nvPicPr>
+                  <pic:blipFill rotWithShape="1">
+                    <a:blip r:embed="rId23">
+                      <a:extLst>
+                        <a:ext uri="{28A0092B-C50C-407E-A947-70E740481C1C}">
+                          <a14:useLocalDpi xmlns:a14="http://schemas.microsoft.com/office/drawing/2010/main" val="0"/>
+                        </a:ext>
+                      </a:extLst>
+                    </a:blip>
+                    <a:srcRect t="54503" b="2684"/>
+                    <a:stretch/>
+                  </pic:blipFill>
+                  <pic:spPr bwMode="auto">
+                    <a:xfrm>
+                      <a:off x="0" y="0"/>
+                      <a:ext cx="5612130" cy="2460578"/>
+                    </a:xfrm>
+                    <a:prstGeom prst="rect">
+                      <a:avLst/>
+                    </a:prstGeom>
+                    <a:noFill/>
+                    <a:ln>
+                      <a:noFill/>
+                    </a:ln>
+                    <a:extLst>
+                      <a:ext uri="{53640926-AAD7-44D8-BBD7-CCE9431645EC}">
+                        <a14:shadowObscured xmlns:a14="http://schemas.microsoft.com/office/drawing/2010/main"/>
+                      </a:ext>
+                    </a:extLst>
+                  </pic:spPr>
+                </pic:pic>
+              </a:graphicData>
+            </a:graphic>
+          </wp:inline>
+        </w:drawing>
+      </w:r>
+    </w:p>
+    <w:p>
+      <w:pPr>
+        <w:jc w:val="center"/>
+        <w:rPr>
+          <w:rFonts w:ascii="Arial" w:hAnsi="Arial" w:cs="Arial"/>
+          <w:sz w:val="24"/>
+        </w:rPr>
+      </w:pPr>
+    </w:p>
+    <w:p>
+      <w:pPr>
+        <w:jc w:val="center"/>
+        <w:rPr>
+          <w:rFonts w:ascii="Arial" w:hAnsi="Arial" w:cs="Arial"/>
+          <w:sz w:val="24"/>
+        </w:rPr>
+      </w:pPr>
+      <w:r>
+        <w:rPr>
+          <w:rFonts w:ascii="Arial" w:hAnsi="Arial" w:cs="Arial"/>
+          <w:sz w:val="24"/>
+        </w:rPr>
+        <w:t>Chocolate cookies</w:t>
+      </w:r>
+    </w:p>
+    <w:p>
+      <w:pPr>
+        <w:jc w:val="center"/>
+        <w:rPr>
+          <w:rFonts w:ascii="Arial" w:hAnsi="Arial" w:cs="Arial"/>
+          <w:sz w:val="24"/>
+        </w:rPr>
+      </w:pPr>
+      <w:r>
+        <w:rPr>
+          <w:rFonts w:ascii="Arial" w:hAnsi="Arial" w:cs="Arial"/>
+          <w:noProof/>
+          <w:sz w:val="24"/>
+          <w:lang w:eastAsia="es-MX"/>
+        </w:rPr>
+        <w:drawing>
+          <wp:inline distT="0" distB="0" distL="0" distR="0">
+            <wp:extent cx="5611182" cy="4120055"/>
+            <wp:effectExtent l="0" t="0" r="8890" b="0"/>
+            <wp:docPr id="70" name="Imagen 70" descr="F:\rp\Screenshot from 2022-01-04 15-40-32.png"/>
+            <wp:cNvGraphicFramePr>
+              <a:graphicFrameLocks xmlns:a="http://schemas.openxmlformats.org/drawingml/2006/main" noChangeAspect="1"/>
+            </wp:cNvGraphicFramePr>
+            <a:graphic xmlns:a="http://schemas.openxmlformats.org/drawingml/2006/main">
+              <a:graphicData uri="http://schemas.openxmlformats.org/drawingml/2006/picture">
+                <pic:pic xmlns:pic="http://schemas.openxmlformats.org/drawingml/2006/picture">
+                  <pic:nvPicPr>
+                    <pic:cNvPr id="0" name="Picture 62" descr="F:\rp\Screenshot from 2022-01-04 15-40-32.png"/>
+                    <pic:cNvPicPr>
+                      <a:picLocks noChangeAspect="1" noChangeArrowheads="1"/>
+                    </pic:cNvPicPr>
+                  </pic:nvPicPr>
+                  <pic:blipFill rotWithShape="1">
+                    <a:blip r:embed="rId24">
+                      <a:extLst>
+                        <a:ext uri="{28A0092B-C50C-407E-A947-70E740481C1C}">
+                          <a14:useLocalDpi xmlns:a14="http://schemas.microsoft.com/office/drawing/2010/main" val="0"/>
+                        </a:ext>
+                      </a:extLst>
+                    </a:blip>
+                    <a:srcRect t="17105" b="7546"/>
+                    <a:stretch/>
+                  </pic:blipFill>
+                  <pic:spPr bwMode="auto">
+                    <a:xfrm>
+                      <a:off x="0" y="0"/>
+                      <a:ext cx="5612130" cy="4120751"/>
+                    </a:xfrm>
+                    <a:prstGeom prst="rect">
+                      <a:avLst/>
+                    </a:prstGeom>
+                    <a:noFill/>
+                    <a:ln>
+                      <a:noFill/>
+                    </a:ln>
+                    <a:extLst>
+                      <a:ext uri="{53640926-AAD7-44D8-BBD7-CCE9431645EC}">
+                        <a14:shadowObscured xmlns:a14="http://schemas.microsoft.com/office/drawing/2010/main"/>
+                      </a:ext>
+                    </a:extLst>
+                  </pic:spPr>
+                </pic:pic>
+              </a:graphicData>
+            </a:graphic>
+          </wp:inline>
+        </w:drawing>
+      </w:r>
+      <w:r>
+        <w:rPr>
+          <w:rFonts w:ascii="Arial" w:hAnsi="Arial" w:cs="Arial"/>
+          <w:noProof/>
+          <w:sz w:val="24"/>
+          <w:lang w:eastAsia="es-MX"/>
+        </w:rPr>
+        <w:drawing>
+          <wp:inline distT="0" distB="0" distL="0" distR="0">
+            <wp:extent cx="5611887" cy="2609807"/>
+            <wp:effectExtent l="0" t="0" r="8255" b="635"/>
+            <wp:docPr id="71" name="Imagen 71" descr="F:\rp\Screenshot from 2022-01-04 15-40-37.png"/>
+            <wp:cNvGraphicFramePr>
+              <a:graphicFrameLocks xmlns:a="http://schemas.openxmlformats.org/drawingml/2006/main" noChangeAspect="1"/>
+            </wp:cNvGraphicFramePr>
+            <a:graphic xmlns:a="http://schemas.openxmlformats.org/drawingml/2006/main">
+              <a:graphicData uri="http://schemas.openxmlformats.org/drawingml/2006/picture">
+                <pic:pic xmlns:pic="http://schemas.openxmlformats.org/drawingml/2006/picture">
+                  <pic:nvPicPr>
+                    <pic:cNvPr id="0" name="Picture 63" descr="F:\rp\Screenshot from 2022-01-04 15-40-37.png"/>
+                    <pic:cNvPicPr>
+                      <a:picLocks noChangeAspect="1" noChangeArrowheads="1"/>
+                    </pic:cNvPicPr>
+                  </pic:nvPicPr>
+                  <pic:blipFill rotWithShape="1">
+                    <a:blip r:embed="rId25">
+                      <a:extLst>
+                        <a:ext uri="{28A0092B-C50C-407E-A947-70E740481C1C}">
+                          <a14:useLocalDpi xmlns:a14="http://schemas.microsoft.com/office/drawing/2010/main" val="0"/>
+                        </a:ext>
+                      </a:extLst>
+                    </a:blip>
+                    <a:srcRect t="52277"/>
+                    <a:stretch/>
+                  </pic:blipFill>
+                  <pic:spPr bwMode="auto">
+                    <a:xfrm>
+                      <a:off x="0" y="0"/>
+                      <a:ext cx="5612130" cy="2609920"/>
+                    </a:xfrm>
+                    <a:prstGeom prst="rect">
+                      <a:avLst/>
+                    </a:prstGeom>
+                    <a:noFill/>
+                    <a:ln>
+                      <a:noFill/>
+                    </a:ln>
+                    <a:extLst>
+                      <a:ext uri="{53640926-AAD7-44D8-BBD7-CCE9431645EC}">
+                        <a14:shadowObscured xmlns:a14="http://schemas.microsoft.com/office/drawing/2010/main"/>
+                      </a:ext>
+                    </a:extLst>
+                  </pic:spPr>
+                </pic:pic>
+              </a:graphicData>
+            </a:graphic>
+          </wp:inline>
+        </w:drawing>
+      </w:r>
+    </w:p>
+    <w:p>
+      <w:pPr>
+        <w:jc w:val="center"/>
+        <w:rPr>
+          <w:rFonts w:ascii="Arial" w:hAnsi="Arial" w:cs="Arial"/>
+          <w:sz w:val="24"/>
+        </w:rPr>
+      </w:pPr>
+      <w:r>
+        <w:rPr>
+          <w:rFonts w:ascii="Arial" w:hAnsi="Arial" w:cs="Arial"/>
+          <w:noProof/>
+          <w:sz w:val="24"/>
+          <w:lang w:eastAsia="es-MX"/>
+        </w:rPr>
+        <w:drawing>
+          <wp:inline distT="0" distB="0" distL="0" distR="0">
+            <wp:extent cx="5611495" cy="2469931"/>
+            <wp:effectExtent l="0" t="0" r="8255" b="6985"/>
+            <wp:docPr id="42" name="Imagen 42" descr="F:\rp\Screenshot from 2022-01-04 00-20-13.png"/>
+            <wp:cNvGraphicFramePr>
+              <a:graphicFrameLocks xmlns:a="http://schemas.openxmlformats.org/drawingml/2006/main" noChangeAspect="1"/>
+            </wp:cNvGraphicFramePr>
+            <a:graphic xmlns:a="http://schemas.openxmlformats.org/drawingml/2006/main">
+              <a:graphicData uri="http://schemas.openxmlformats.org/drawingml/2006/picture">
+                <pic:pic xmlns:pic="http://schemas.openxmlformats.org/drawingml/2006/picture">
+                  <pic:nvPicPr>
+                    <pic:cNvPr id="0" name="Picture 38" descr="F:\rp\Screenshot from 2022-01-04 00-20-13.png"/>
+                    <pic:cNvPicPr>
+                      <a:picLocks noChangeAspect="1" noChangeArrowheads="1"/>
+                    </pic:cNvPicPr>
+                  </pic:nvPicPr>
+                  <pic:blipFill rotWithShape="1">
+                    <a:blip r:embed="rId26">
+                      <a:extLst>
+                        <a:ext uri="{28A0092B-C50C-407E-A947-70E740481C1C}">
+                          <a14:useLocalDpi xmlns:a14="http://schemas.microsoft.com/office/drawing/2010/main" val="0"/>
+                        </a:ext>
+                      </a:extLst>
+                    </a:blip>
+                    <a:srcRect t="54685" b="2334"/>
+                    <a:stretch/>
+                  </pic:blipFill>
+                  <pic:spPr bwMode="auto">
+                    <a:xfrm>
+                      <a:off x="0" y="0"/>
+                      <a:ext cx="5612130" cy="2470210"/>
+                    </a:xfrm>
+                    <a:prstGeom prst="rect">
+                      <a:avLst/>
+                    </a:prstGeom>
+                    <a:noFill/>
+                    <a:ln>
+                      <a:noFill/>
+                    </a:ln>
+                    <a:extLst>
+                      <a:ext uri="{53640926-AAD7-44D8-BBD7-CCE9431645EC}">
+                        <a14:shadowObscured xmlns:a14="http://schemas.microsoft.com/office/drawing/2010/main"/>
+                      </a:ext>
+                    </a:extLst>
+                  </pic:spPr>
+                </pic:pic>
+              </a:graphicData>
+            </a:graphic>
+          </wp:inline>
+        </w:drawing>
+      </w:r>
+    </w:p>
+    <w:p>
+      <w:pPr>
+        <w:jc w:val="center"/>
+        <w:rPr>
+          <w:rFonts w:ascii="Arial" w:hAnsi="Arial" w:cs="Arial"/>
+          <w:sz w:val="24"/>
+        </w:rPr>
+      </w:pPr>
+      <w:r>
+        <w:rPr>
+          <w:rFonts w:ascii="Arial" w:hAnsi="Arial" w:cs="Arial"/>
+          <w:sz w:val="24"/>
+        </w:rPr>
+        <w:t>Orange Juice</w:t>
+      </w:r>
+    </w:p>
+    <w:p>
+      <w:pPr>
+        <w:jc w:val="center"/>
+        <w:rPr>
+          <w:rFonts w:ascii="Arial" w:hAnsi="Arial" w:cs="Arial"/>
+          <w:sz w:val="24"/>
+        </w:rPr>
+      </w:pPr>
+      <w:r>
+        <w:rPr>
+          <w:rFonts w:ascii="Arial" w:hAnsi="Arial" w:cs="Arial"/>
+          <w:noProof/>
+          <w:sz w:val="24"/>
+          <w:lang w:eastAsia="es-MX"/>
+        </w:rPr>
+        <w:drawing>
+          <wp:inline distT="0" distB="0" distL="0" distR="0">
+            <wp:extent cx="5611495" cy="4141076"/>
+            <wp:effectExtent l="0" t="0" r="8255" b="0"/>
+            <wp:docPr id="72" name="Imagen 72" descr="F:\rp\Screenshot from 2022-01-04 17-28-55.png"/>
+            <wp:cNvGraphicFramePr>
+              <a:graphicFrameLocks xmlns:a="http://schemas.openxmlformats.org/drawingml/2006/main" noChangeAspect="1"/>
+            </wp:cNvGraphicFramePr>
+            <a:graphic xmlns:a="http://schemas.openxmlformats.org/drawingml/2006/main">
+              <a:graphicData uri="http://schemas.openxmlformats.org/drawingml/2006/picture">
+                <pic:pic xmlns:pic="http://schemas.openxmlformats.org/drawingml/2006/picture">
+                  <pic:nvPicPr>
+                    <pic:cNvPr id="0" name="Picture 64" descr="F:\rp\Screenshot from 2022-01-04 17-28-55.png"/>
+                    <pic:cNvPicPr>
+                      <a:picLocks noChangeAspect="1" noChangeArrowheads="1"/>
+                    </pic:cNvPicPr>
+                  </pic:nvPicPr>
+                  <pic:blipFill rotWithShape="1">
+                    <a:blip r:embed="rId27">
+                      <a:extLst>
+                        <a:ext uri="{28A0092B-C50C-407E-A947-70E740481C1C}">
+                          <a14:useLocalDpi xmlns:a14="http://schemas.microsoft.com/office/drawing/2010/main" val="0"/>
+                        </a:ext>
+                      </a:extLst>
+                    </a:blip>
+                    <a:srcRect t="16913" b="7358"/>
+                    <a:stretch/>
+                  </pic:blipFill>
+                  <pic:spPr bwMode="auto">
+                    <a:xfrm>
+                      <a:off x="0" y="0"/>
+                      <a:ext cx="5612130" cy="4141545"/>
+                    </a:xfrm>
+                    <a:prstGeom prst="rect">
+                      <a:avLst/>
+                    </a:prstGeom>
+                    <a:noFill/>
+                    <a:ln>
+                      <a:noFill/>
+                    </a:ln>
+                    <a:extLst>
+                      <a:ext uri="{53640926-AAD7-44D8-BBD7-CCE9431645EC}">
+                        <a14:shadowObscured xmlns:a14="http://schemas.microsoft.com/office/drawing/2010/main"/>
+                      </a:ext>
+                    </a:extLst>
+                  </pic:spPr>
+                </pic:pic>
+              </a:graphicData>
+            </a:graphic>
+          </wp:inline>
+        </w:drawing>
+      </w:r>
+      <w:r>
+        <w:rPr>
+          <w:rFonts w:ascii="Arial" w:hAnsi="Arial" w:cs="Arial"/>
+          <w:noProof/>
+          <w:sz w:val="24"/>
+          <w:lang w:eastAsia="es-MX"/>
+        </w:rPr>
+        <w:drawing>
+          <wp:inline distT="0" distB="0" distL="0" distR="0">
+            <wp:extent cx="5611228" cy="2480441"/>
+            <wp:effectExtent l="0" t="0" r="8890" b="0"/>
+            <wp:docPr id="73" name="Imagen 73" descr="F:\rp\Screenshot from 2022-01-04 17-29-02.png"/>
+            <wp:cNvGraphicFramePr>
+              <a:graphicFrameLocks xmlns:a="http://schemas.openxmlformats.org/drawingml/2006/main" noChangeAspect="1"/>
+            </wp:cNvGraphicFramePr>
+            <a:graphic xmlns:a="http://schemas.openxmlformats.org/drawingml/2006/main">
+              <a:graphicData uri="http://schemas.openxmlformats.org/drawingml/2006/picture">
+                <pic:pic xmlns:pic="http://schemas.openxmlformats.org/drawingml/2006/picture">
+                  <pic:nvPicPr>
+                    <pic:cNvPr id="0" name="Picture 65" descr="F:\rp\Screenshot from 2022-01-04 17-29-02.png"/>
+                    <pic:cNvPicPr>
+                      <a:picLocks noChangeAspect="1" noChangeArrowheads="1"/>
+                    </pic:cNvPicPr>
+                  </pic:nvPicPr>
+                  <pic:blipFill rotWithShape="1">
+                    <a:blip r:embed="rId28">
+                      <a:extLst>
+                        <a:ext uri="{28A0092B-C50C-407E-A947-70E740481C1C}">
+                          <a14:useLocalDpi xmlns:a14="http://schemas.microsoft.com/office/drawing/2010/main" val="0"/>
+                        </a:ext>
+                      </a:extLst>
+                    </a:blip>
+                    <a:srcRect t="52084" b="2553"/>
+                    <a:stretch/>
+                  </pic:blipFill>
+                  <pic:spPr bwMode="auto">
+                    <a:xfrm>
+                      <a:off x="0" y="0"/>
+                      <a:ext cx="5612130" cy="2480840"/>
+                    </a:xfrm>
+                    <a:prstGeom prst="rect">
+                      <a:avLst/>
+                    </a:prstGeom>
+                    <a:noFill/>
+                    <a:ln>
+                      <a:noFill/>
+                    </a:ln>
+                    <a:extLst>
+                      <a:ext uri="{53640926-AAD7-44D8-BBD7-CCE9431645EC}">
+                        <a14:shadowObscured xmlns:a14="http://schemas.microsoft.com/office/drawing/2010/main"/>
+                      </a:ext>
+                    </a:extLst>
+                  </pic:spPr>
+                </pic:pic>
+              </a:graphicData>
+            </a:graphic>
+          </wp:inline>
+        </w:drawing>
+      </w:r>
+    </w:p>
+    <w:p>
+      <w:pPr>
+        <w:jc w:val="center"/>
+        <w:rPr>
+          <w:rFonts w:ascii="Arial" w:hAnsi="Arial" w:cs="Arial"/>
+          <w:sz w:val="24"/>
+        </w:rPr>
+      </w:pPr>
+      <w:r>
+        <w:rPr>
+          <w:rFonts w:ascii="Arial" w:hAnsi="Arial" w:cs="Arial"/>
+          <w:noProof/>
+          <w:sz w:val="24"/>
+          <w:lang w:eastAsia="es-MX"/>
+        </w:rPr>
+        <w:drawing>
+          <wp:inline distT="0" distB="0" distL="0" distR="0">
+            <wp:extent cx="5609898" cy="2490470"/>
+            <wp:effectExtent l="0" t="0" r="0" b="5080"/>
+            <wp:docPr id="46" name="Imagen 46" descr="F:\rp\Screenshot from 2022-01-04 00-57-05.png"/>
+            <wp:cNvGraphicFramePr>
+              <a:graphicFrameLocks xmlns:a="http://schemas.openxmlformats.org/drawingml/2006/main" noChangeAspect="1"/>
+            </wp:cNvGraphicFramePr>
+            <a:graphic xmlns:a="http://schemas.openxmlformats.org/drawingml/2006/main">
+              <a:graphicData uri="http://schemas.openxmlformats.org/drawingml/2006/picture">
+                <pic:pic xmlns:pic="http://schemas.openxmlformats.org/drawingml/2006/picture">
+                  <pic:nvPicPr>
+                    <pic:cNvPr id="0" name="Picture 42" descr="F:\rp\Screenshot from 2022-01-04 00-57-05.png"/>
+                    <pic:cNvPicPr>
+                      <a:picLocks noChangeAspect="1" noChangeArrowheads="1"/>
+                    </pic:cNvPicPr>
+                  </pic:nvPicPr>
+                  <pic:blipFill rotWithShape="1">
+                    <a:blip r:embed="rId29">
+                      <a:extLst>
+                        <a:ext uri="{28A0092B-C50C-407E-A947-70E740481C1C}">
+                          <a14:useLocalDpi xmlns:a14="http://schemas.microsoft.com/office/drawing/2010/main" val="0"/>
+                        </a:ext>
+                      </a:extLst>
+                    </a:blip>
+                    <a:srcRect t="54868" b="1782"/>
+                    <a:stretch/>
+                  </pic:blipFill>
+                  <pic:spPr bwMode="auto">
+                    <a:xfrm>
+                      <a:off x="0" y="0"/>
+                      <a:ext cx="5609898" cy="2490470"/>
+                    </a:xfrm>
+                    <a:prstGeom prst="rect">
+                      <a:avLst/>
+                    </a:prstGeom>
+                    <a:noFill/>
+                    <a:ln>
+                      <a:noFill/>
+                    </a:ln>
+                    <a:extLst>
+                      <a:ext uri="{53640926-AAD7-44D8-BBD7-CCE9431645EC}">
+                        <a14:shadowObscured xmlns:a14="http://schemas.microsoft.com/office/drawing/2010/main"/>
+                      </a:ext>
+                    </a:extLst>
+                  </pic:spPr>
+                </pic:pic>
+              </a:graphicData>
+            </a:graphic>
+          </wp:inline>
+        </w:drawing>
+      </w:r>
+    </w:p>
+    <w:p>
+      <w:pPr>
+        <w:jc w:val="center"/>
+        <w:rPr>
+          <w:rFonts w:ascii="Arial" w:hAnsi="Arial" w:cs="Arial"/>
+          <w:sz w:val="24"/>
+        </w:rPr>
+      </w:pPr>
+      <w:r>
+        <w:rPr>
+          <w:rFonts w:ascii="Arial" w:hAnsi="Arial" w:cs="Arial"/>
+          <w:sz w:val="24"/>
+        </w:rPr>
+        <w:t xml:space="preserve">Orange </w:t>
+      </w:r>
+      <w:proofErr w:type="spellStart"/>
+      <w:r>
+        <w:rPr>
+          <w:rFonts w:ascii="Arial" w:hAnsi="Arial" w:cs="Arial"/>
+          <w:sz w:val="24"/>
+        </w:rPr>
+        <w:t>knife</w:t>
+      </w:r>
+      <w:proofErr w:type="spellEnd"/>
+    </w:p>
+    <w:p>
+      <w:pPr>
+        <w:jc w:val="center"/>
+        <w:rPr>
+          <w:rFonts w:ascii="Arial" w:hAnsi="Arial" w:cs="Arial"/>
+          <w:sz w:val="24"/>
+        </w:rPr>
+      </w:pPr>
+      <w:r>
+        <w:rPr>
+          <w:rFonts w:ascii="Arial" w:hAnsi="Arial" w:cs="Arial"/>
+          <w:noProof/>
+          <w:sz w:val="24"/>
+          <w:lang w:eastAsia="es-MX"/>
+        </w:rPr>
+        <w:drawing>
+          <wp:inline distT="0" distB="0" distL="0" distR="0">
+            <wp:extent cx="5611182" cy="4130565"/>
+            <wp:effectExtent l="0" t="0" r="8890" b="3810"/>
+            <wp:docPr id="74" name="Imagen 74" descr="F:\rp\Screenshot from 2022-01-04 19-04-46.png"/>
+            <wp:cNvGraphicFramePr>
+              <a:graphicFrameLocks xmlns:a="http://schemas.openxmlformats.org/drawingml/2006/main" noChangeAspect="1"/>
+            </wp:cNvGraphicFramePr>
+            <a:graphic xmlns:a="http://schemas.openxmlformats.org/drawingml/2006/main">
+              <a:graphicData uri="http://schemas.openxmlformats.org/drawingml/2006/picture">
+                <pic:pic xmlns:pic="http://schemas.openxmlformats.org/drawingml/2006/picture">
+                  <pic:nvPicPr>
+                    <pic:cNvPr id="0" name="Picture 66" descr="F:\rp\Screenshot from 2022-01-04 19-04-46.png"/>
+                    <pic:cNvPicPr>
+                      <a:picLocks noChangeAspect="1" noChangeArrowheads="1"/>
+                    </pic:cNvPicPr>
+                  </pic:nvPicPr>
+                  <pic:blipFill rotWithShape="1">
+                    <a:blip r:embed="rId30">
+                      <a:extLst>
+                        <a:ext uri="{28A0092B-C50C-407E-A947-70E740481C1C}">
+                          <a14:useLocalDpi xmlns:a14="http://schemas.microsoft.com/office/drawing/2010/main" val="0"/>
+                        </a:ext>
+                      </a:extLst>
+                    </a:blip>
+                    <a:srcRect t="17105" b="7354"/>
+                    <a:stretch/>
+                  </pic:blipFill>
+                  <pic:spPr bwMode="auto">
+                    <a:xfrm>
+                      <a:off x="0" y="0"/>
+                      <a:ext cx="5612130" cy="4131263"/>
+                    </a:xfrm>
+                    <a:prstGeom prst="rect">
+                      <a:avLst/>
+                    </a:prstGeom>
+                    <a:noFill/>
+                    <a:ln>
+                      <a:noFill/>
+                    </a:ln>
+                    <a:extLst>
+                      <a:ext uri="{53640926-AAD7-44D8-BBD7-CCE9431645EC}">
+                        <a14:shadowObscured xmlns:a14="http://schemas.microsoft.com/office/drawing/2010/main"/>
+                      </a:ext>
+                    </a:extLst>
+                  </pic:spPr>
+                </pic:pic>
+              </a:graphicData>
+            </a:graphic>
+          </wp:inline>
+        </w:drawing>
+      </w:r>
+      <w:r>
+        <w:rPr>
+          <w:rFonts w:ascii="Arial" w:hAnsi="Arial" w:cs="Arial"/>
+          <w:noProof/>
+          <w:sz w:val="24"/>
+          <w:lang w:eastAsia="es-MX"/>
+        </w:rPr>
+        <w:drawing>
+          <wp:inline distT="0" distB="0" distL="0" distR="0">
+            <wp:extent cx="5611366" cy="2448910"/>
+            <wp:effectExtent l="0" t="0" r="8890" b="8890"/>
+            <wp:docPr id="75" name="Imagen 75" descr="F:\rp\Screenshot from 2022-01-04 19-04-51.png"/>
+            <wp:cNvGraphicFramePr>
+              <a:graphicFrameLocks xmlns:a="http://schemas.openxmlformats.org/drawingml/2006/main" noChangeAspect="1"/>
+            </wp:cNvGraphicFramePr>
+            <a:graphic xmlns:a="http://schemas.openxmlformats.org/drawingml/2006/main">
+              <a:graphicData uri="http://schemas.openxmlformats.org/drawingml/2006/picture">
+                <pic:pic xmlns:pic="http://schemas.openxmlformats.org/drawingml/2006/picture">
+                  <pic:nvPicPr>
+                    <pic:cNvPr id="0" name="Picture 67" descr="F:\rp\Screenshot from 2022-01-04 19-04-51.png"/>
+                    <pic:cNvPicPr>
+                      <a:picLocks noChangeAspect="1" noChangeArrowheads="1"/>
+                    </pic:cNvPicPr>
+                  </pic:nvPicPr>
+                  <pic:blipFill rotWithShape="1">
+                    <a:blip r:embed="rId31">
+                      <a:extLst>
+                        <a:ext uri="{28A0092B-C50C-407E-A947-70E740481C1C}">
+                          <a14:useLocalDpi xmlns:a14="http://schemas.microsoft.com/office/drawing/2010/main" val="0"/>
+                        </a:ext>
+                      </a:extLst>
+                    </a:blip>
+                    <a:srcRect t="52469" b="2745"/>
+                    <a:stretch/>
+                  </pic:blipFill>
+                  <pic:spPr bwMode="auto">
+                    <a:xfrm>
+                      <a:off x="0" y="0"/>
+                      <a:ext cx="5612130" cy="2449244"/>
+                    </a:xfrm>
+                    <a:prstGeom prst="rect">
+                      <a:avLst/>
+                    </a:prstGeom>
+                    <a:noFill/>
+                    <a:ln>
+                      <a:noFill/>
+                    </a:ln>
+                    <a:extLst>
+                      <a:ext uri="{53640926-AAD7-44D8-BBD7-CCE9431645EC}">
+                        <a14:shadowObscured xmlns:a14="http://schemas.microsoft.com/office/drawing/2010/main"/>
+                      </a:ext>
+                    </a:extLst>
+                  </pic:spPr>
+                </pic:pic>
+              </a:graphicData>
+            </a:graphic>
+          </wp:inline>
+        </w:drawing>
+      </w:r>
+    </w:p>
+    <w:p>
+      <w:pPr>
+        <w:jc w:val="center"/>
+        <w:rPr>
+          <w:rFonts w:ascii="Arial" w:hAnsi="Arial" w:cs="Arial"/>
+          <w:sz w:val="24"/>
+        </w:rPr>
+      </w:pPr>
+      <w:r>
+        <w:rPr>
+          <w:rFonts w:ascii="Arial" w:hAnsi="Arial" w:cs="Arial"/>
+          <w:noProof/>
+          <w:sz w:val="24"/>
+          <w:lang w:eastAsia="es-MX"/>
+        </w:rPr>
+        <w:drawing>
+          <wp:inline distT="0" distB="0" distL="0" distR="0">
+            <wp:extent cx="5611459" cy="2501462"/>
+            <wp:effectExtent l="0" t="0" r="8890" b="0"/>
+            <wp:docPr id="47" name="Imagen 47" descr="F:\rp\Screenshot from 2022-01-04 01-27-42.png"/>
+            <wp:cNvGraphicFramePr>
+              <a:graphicFrameLocks xmlns:a="http://schemas.openxmlformats.org/drawingml/2006/main" noChangeAspect="1"/>
+            </wp:cNvGraphicFramePr>
+            <a:graphic xmlns:a="http://schemas.openxmlformats.org/drawingml/2006/main">
+              <a:graphicData uri="http://schemas.openxmlformats.org/drawingml/2006/picture">
+                <pic:pic xmlns:pic="http://schemas.openxmlformats.org/drawingml/2006/picture">
+                  <pic:nvPicPr>
+                    <pic:cNvPr id="0" name="Picture 43" descr="F:\rp\Screenshot from 2022-01-04 01-27-42.png"/>
+                    <pic:cNvPicPr>
+                      <a:picLocks noChangeAspect="1" noChangeArrowheads="1"/>
+                    </pic:cNvPicPr>
+                  </pic:nvPicPr>
+                  <pic:blipFill rotWithShape="1">
+                    <a:blip r:embed="rId32">
+                      <a:extLst>
+                        <a:ext uri="{28A0092B-C50C-407E-A947-70E740481C1C}">
+                          <a14:useLocalDpi xmlns:a14="http://schemas.microsoft.com/office/drawing/2010/main" val="0"/>
+                        </a:ext>
+                      </a:extLst>
+                    </a:blip>
+                    <a:srcRect t="54319" b="2152"/>
+                    <a:stretch/>
+                  </pic:blipFill>
+                  <pic:spPr bwMode="auto">
+                    <a:xfrm>
+                      <a:off x="0" y="0"/>
+                      <a:ext cx="5612130" cy="2501761"/>
+                    </a:xfrm>
+                    <a:prstGeom prst="rect">
+                      <a:avLst/>
+                    </a:prstGeom>
+                    <a:noFill/>
+                    <a:ln>
+                      <a:noFill/>
+                    </a:ln>
+                    <a:extLst>
+                      <a:ext uri="{53640926-AAD7-44D8-BBD7-CCE9431645EC}">
+                        <a14:shadowObscured xmlns:a14="http://schemas.microsoft.com/office/drawing/2010/main"/>
+                      </a:ext>
+                    </a:extLst>
+                  </pic:spPr>
+                </pic:pic>
+              </a:graphicData>
+            </a:graphic>
+          </wp:inline>
+        </w:drawing>
+      </w:r>
+    </w:p>
+    <w:p>
+      <w:pPr>
+        <w:jc w:val="center"/>
+        <w:rPr>
+          <w:rFonts w:ascii="Arial" w:hAnsi="Arial" w:cs="Arial"/>
+          <w:sz w:val="24"/>
+        </w:rPr>
+      </w:pPr>
+      <w:r>
+        <w:rPr>
+          <w:rFonts w:ascii="Arial" w:hAnsi="Arial" w:cs="Arial"/>
+          <w:sz w:val="24"/>
+        </w:rPr>
+        <w:t>Red lego</w:t>
+      </w:r>
+    </w:p>
+    <w:p>
+      <w:pPr>
+        <w:jc w:val="center"/>
+        <w:rPr>
+          <w:rFonts w:ascii="Arial" w:hAnsi="Arial" w:cs="Arial"/>
+          <w:sz w:val="24"/>
+        </w:rPr>
+      </w:pPr>
+      <w:r>
+        <w:rPr>
+          <w:rFonts w:ascii="Arial" w:hAnsi="Arial" w:cs="Arial"/>
+          <w:noProof/>
+          <w:sz w:val="24"/>
+          <w:lang w:eastAsia="es-MX"/>
+        </w:rPr>
+        <w:drawing>
+          <wp:inline distT="0" distB="0" distL="0" distR="0">
+            <wp:extent cx="5611495" cy="4130565"/>
+            <wp:effectExtent l="0" t="0" r="8255" b="3810"/>
+            <wp:docPr id="76" name="Imagen 76" descr="F:\rp\Screenshot from 2022-01-04 20-31-30.png"/>
+            <wp:cNvGraphicFramePr>
+              <a:graphicFrameLocks xmlns:a="http://schemas.openxmlformats.org/drawingml/2006/main" noChangeAspect="1"/>
+            </wp:cNvGraphicFramePr>
+            <a:graphic xmlns:a="http://schemas.openxmlformats.org/drawingml/2006/main">
+              <a:graphicData uri="http://schemas.openxmlformats.org/drawingml/2006/picture">
+                <pic:pic xmlns:pic="http://schemas.openxmlformats.org/drawingml/2006/picture">
+                  <pic:nvPicPr>
+                    <pic:cNvPr id="0" name="Picture 68" descr="F:\rp\Screenshot from 2022-01-04 20-31-30.png"/>
+                    <pic:cNvPicPr>
+                      <a:picLocks noChangeAspect="1" noChangeArrowheads="1"/>
+                    </pic:cNvPicPr>
+                  </pic:nvPicPr>
+                  <pic:blipFill rotWithShape="1">
+                    <a:blip r:embed="rId33">
+                      <a:extLst>
+                        <a:ext uri="{28A0092B-C50C-407E-A947-70E740481C1C}">
+                          <a14:useLocalDpi xmlns:a14="http://schemas.microsoft.com/office/drawing/2010/main" val="0"/>
+                        </a:ext>
+                      </a:extLst>
+                    </a:blip>
+                    <a:srcRect t="16913" b="7550"/>
+                    <a:stretch/>
+                  </pic:blipFill>
+                  <pic:spPr bwMode="auto">
+                    <a:xfrm>
+                      <a:off x="0" y="0"/>
+                      <a:ext cx="5612130" cy="4131032"/>
+                    </a:xfrm>
+                    <a:prstGeom prst="rect">
+                      <a:avLst/>
+                    </a:prstGeom>
+                    <a:noFill/>
+                    <a:ln>
+                      <a:noFill/>
+                    </a:ln>
+                    <a:extLst>
+                      <a:ext uri="{53640926-AAD7-44D8-BBD7-CCE9431645EC}">
+                        <a14:shadowObscured xmlns:a14="http://schemas.microsoft.com/office/drawing/2010/main"/>
+                      </a:ext>
+                    </a:extLst>
+                  </pic:spPr>
+                </pic:pic>
+              </a:graphicData>
+            </a:graphic>
+          </wp:inline>
+        </w:drawing>
+      </w:r>
+      <w:r>
+        <w:rPr>
+          <w:rFonts w:ascii="Arial" w:hAnsi="Arial" w:cs="Arial"/>
+          <w:noProof/>
+          <w:sz w:val="24"/>
+          <w:lang w:eastAsia="es-MX"/>
+        </w:rPr>
+        <w:drawing>
+          <wp:inline distT="0" distB="0" distL="0" distR="0">
+            <wp:extent cx="5610614" cy="2448910"/>
+            <wp:effectExtent l="0" t="0" r="0" b="8890"/>
+            <wp:docPr id="77" name="Imagen 77" descr="F:\rp\Screenshot from 2022-01-04 20-31-34.png"/>
+            <wp:cNvGraphicFramePr>
+              <a:graphicFrameLocks xmlns:a="http://schemas.openxmlformats.org/drawingml/2006/main" noChangeAspect="1"/>
+            </wp:cNvGraphicFramePr>
+            <a:graphic xmlns:a="http://schemas.openxmlformats.org/drawingml/2006/main">
+              <a:graphicData uri="http://schemas.openxmlformats.org/drawingml/2006/picture">
+                <pic:pic xmlns:pic="http://schemas.openxmlformats.org/drawingml/2006/picture">
+                  <pic:nvPicPr>
+                    <pic:cNvPr id="0" name="Picture 69" descr="F:\rp\Screenshot from 2022-01-04 20-31-34.png"/>
+                    <pic:cNvPicPr>
+                      <a:picLocks noChangeAspect="1" noChangeArrowheads="1"/>
+                    </pic:cNvPicPr>
+                  </pic:nvPicPr>
+                  <pic:blipFill rotWithShape="1">
+                    <a:blip r:embed="rId34">
+                      <a:extLst>
+                        <a:ext uri="{28A0092B-C50C-407E-A947-70E740481C1C}">
+                          <a14:useLocalDpi xmlns:a14="http://schemas.microsoft.com/office/drawing/2010/main" val="0"/>
+                        </a:ext>
+                      </a:extLst>
+                    </a:blip>
+                    <a:srcRect t="52277" b="2932"/>
+                    <a:stretch/>
+                  </pic:blipFill>
+                  <pic:spPr bwMode="auto">
+                    <a:xfrm>
+                      <a:off x="0" y="0"/>
+                      <a:ext cx="5612130" cy="2449572"/>
+                    </a:xfrm>
+                    <a:prstGeom prst="rect">
+                      <a:avLst/>
+                    </a:prstGeom>
+                    <a:noFill/>
+                    <a:ln>
+                      <a:noFill/>
+                    </a:ln>
+                    <a:extLst>
+                      <a:ext uri="{53640926-AAD7-44D8-BBD7-CCE9431645EC}">
+                        <a14:shadowObscured xmlns:a14="http://schemas.microsoft.com/office/drawing/2010/main"/>
+                      </a:ext>
+                    </a:extLst>
+                  </pic:spPr>
+                </pic:pic>
+              </a:graphicData>
+            </a:graphic>
+          </wp:inline>
+        </w:drawing>
+      </w:r>
+    </w:p>
+    <w:p>
+      <w:pPr>
+        <w:jc w:val="center"/>
+        <w:rPr>
+          <w:rFonts w:ascii="Arial" w:hAnsi="Arial" w:cs="Arial"/>
+          <w:sz w:val="24"/>
+        </w:rPr>
+      </w:pPr>
+      <w:r>
+        <w:rPr>
+          <w:rFonts w:ascii="Arial" w:hAnsi="Arial" w:cs="Arial"/>
+          <w:noProof/>
+          <w:sz w:val="24"/>
+          <w:lang w:eastAsia="es-MX"/>
+        </w:rPr>
+        <w:drawing>
+          <wp:inline distT="0" distB="0" distL="0" distR="0">
+            <wp:extent cx="5610225" cy="2501462"/>
+            <wp:effectExtent l="0" t="0" r="0" b="0"/>
+            <wp:docPr id="48" name="Imagen 48" descr="F:\rp\Screenshot from 2022-01-04 02-01-56.png"/>
+            <wp:cNvGraphicFramePr>
+              <a:graphicFrameLocks xmlns:a="http://schemas.openxmlformats.org/drawingml/2006/main" noChangeAspect="1"/>
+            </wp:cNvGraphicFramePr>
+            <a:graphic xmlns:a="http://schemas.openxmlformats.org/drawingml/2006/main">
+              <a:graphicData uri="http://schemas.openxmlformats.org/drawingml/2006/picture">
+                <pic:pic xmlns:pic="http://schemas.openxmlformats.org/drawingml/2006/picture">
+                  <pic:nvPicPr>
+                    <pic:cNvPr id="0" name="Picture 44" descr="F:\rp\Screenshot from 2022-01-04 02-01-56.png"/>
+                    <pic:cNvPicPr>
+                      <a:picLocks noChangeAspect="1" noChangeArrowheads="1"/>
+                    </pic:cNvPicPr>
+                  </pic:nvPicPr>
+                  <pic:blipFill rotWithShape="1">
+                    <a:blip r:embed="rId35">
+                      <a:extLst>
+                        <a:ext uri="{28A0092B-C50C-407E-A947-70E740481C1C}">
+                          <a14:useLocalDpi xmlns:a14="http://schemas.microsoft.com/office/drawing/2010/main" val="0"/>
+                        </a:ext>
+                      </a:extLst>
+                    </a:blip>
+                    <a:srcRect t="51394" b="5067"/>
+                    <a:stretch/>
+                  </pic:blipFill>
+                  <pic:spPr bwMode="auto">
+                    <a:xfrm>
+                      <a:off x="0" y="0"/>
+                      <a:ext cx="5612130" cy="2502311"/>
+                    </a:xfrm>
+                    <a:prstGeom prst="rect">
+                      <a:avLst/>
+                    </a:prstGeom>
+                    <a:noFill/>
+                    <a:ln>
+                      <a:noFill/>
+                    </a:ln>
+                    <a:extLst>
+                      <a:ext uri="{53640926-AAD7-44D8-BBD7-CCE9431645EC}">
+                        <a14:shadowObscured xmlns:a14="http://schemas.microsoft.com/office/drawing/2010/main"/>
+                      </a:ext>
+                    </a:extLst>
+                  </pic:spPr>
+                </pic:pic>
+              </a:graphicData>
+            </a:graphic>
+          </wp:inline>
+        </w:drawing>
+      </w:r>
+    </w:p>
+    <w:p>
+      <w:pPr>
+        <w:jc w:val="center"/>
+        <w:rPr>
+          <w:rFonts w:ascii="Arial" w:hAnsi="Arial" w:cs="Arial"/>
+          <w:sz w:val="24"/>
+        </w:rPr>
+      </w:pPr>
+      <w:r>
+        <w:rPr>
+          <w:rFonts w:ascii="Arial" w:hAnsi="Arial" w:cs="Arial"/>
+          <w:sz w:val="24"/>
+        </w:rPr>
+        <w:t xml:space="preserve">Red </w:t>
+      </w:r>
+      <w:proofErr w:type="spellStart"/>
+      <w:r>
+        <w:rPr>
+          <w:rFonts w:ascii="Arial" w:hAnsi="Arial" w:cs="Arial"/>
+          <w:sz w:val="24"/>
+        </w:rPr>
+        <w:t>mug</w:t>
+      </w:r>
+      <w:proofErr w:type="spellEnd"/>
+    </w:p>
+    <w:p>
+      <w:pPr>
+        <w:jc w:val="center"/>
+        <w:rPr>
+          <w:rFonts w:ascii="Arial" w:hAnsi="Arial" w:cs="Arial"/>
+          <w:sz w:val="24"/>
+        </w:rPr>
+      </w:pPr>
+      <w:r>
+        <w:rPr>
+          <w:rFonts w:ascii="Arial" w:hAnsi="Arial" w:cs="Arial"/>
+          <w:noProof/>
+          <w:sz w:val="24"/>
+          <w:lang w:eastAsia="es-MX"/>
+        </w:rPr>
+        <w:drawing>
+          <wp:inline distT="0" distB="0" distL="0" distR="0">
+            <wp:extent cx="5611887" cy="5065986"/>
+            <wp:effectExtent l="0" t="0" r="8255" b="1905"/>
+            <wp:docPr id="78" name="Imagen 78" descr="F:\rp\Screenshot from 2022-01-04 22-07-15.png"/>
+            <wp:cNvGraphicFramePr>
+              <a:graphicFrameLocks xmlns:a="http://schemas.openxmlformats.org/drawingml/2006/main" noChangeAspect="1"/>
+            </wp:cNvGraphicFramePr>
+            <a:graphic xmlns:a="http://schemas.openxmlformats.org/drawingml/2006/main">
+              <a:graphicData uri="http://schemas.openxmlformats.org/drawingml/2006/picture">
+                <pic:pic xmlns:pic="http://schemas.openxmlformats.org/drawingml/2006/picture">
+                  <pic:nvPicPr>
+                    <pic:cNvPr id="0" name="Picture 70" descr="F:\rp\Screenshot from 2022-01-04 22-07-15.png"/>
+                    <pic:cNvPicPr>
+                      <a:picLocks noChangeAspect="1" noChangeArrowheads="1"/>
+                    </pic:cNvPicPr>
+                  </pic:nvPicPr>
+                  <pic:blipFill rotWithShape="1">
+                    <a:blip r:embed="rId36">
+                      <a:extLst>
+                        <a:ext uri="{28A0092B-C50C-407E-A947-70E740481C1C}">
+                          <a14:useLocalDpi xmlns:a14="http://schemas.microsoft.com/office/drawing/2010/main" val="0"/>
+                        </a:ext>
+                      </a:extLst>
+                    </a:blip>
+                    <a:srcRect b="7363"/>
+                    <a:stretch/>
+                  </pic:blipFill>
+                  <pic:spPr bwMode="auto">
+                    <a:xfrm>
+                      <a:off x="0" y="0"/>
+                      <a:ext cx="5612130" cy="5066206"/>
+                    </a:xfrm>
+                    <a:prstGeom prst="rect">
+                      <a:avLst/>
+                    </a:prstGeom>
+                    <a:noFill/>
+                    <a:ln>
+                      <a:noFill/>
+                    </a:ln>
+                    <a:extLst>
+                      <a:ext uri="{53640926-AAD7-44D8-BBD7-CCE9431645EC}">
+                        <a14:shadowObscured xmlns:a14="http://schemas.microsoft.com/office/drawing/2010/main"/>
+                      </a:ext>
+                    </a:extLst>
+                  </pic:spPr>
+                </pic:pic>
+              </a:graphicData>
+            </a:graphic>
+          </wp:inline>
+        </w:drawing>
+      </w:r>
+      <w:r>
+        <w:rPr>
+          <w:rFonts w:ascii="Arial" w:hAnsi="Arial" w:cs="Arial"/>
+          <w:noProof/>
+          <w:sz w:val="24"/>
+          <w:lang w:eastAsia="es-MX"/>
+        </w:rPr>
+        <w:drawing>
+          <wp:inline distT="0" distB="0" distL="0" distR="0">
+            <wp:extent cx="5610614" cy="2480442"/>
+            <wp:effectExtent l="0" t="0" r="9525" b="0"/>
+            <wp:docPr id="79" name="Imagen 79" descr="F:\rp\Screenshot from 2022-01-04 22-07-21.png"/>
+            <wp:cNvGraphicFramePr>
+              <a:graphicFrameLocks xmlns:a="http://schemas.openxmlformats.org/drawingml/2006/main" noChangeAspect="1"/>
+            </wp:cNvGraphicFramePr>
+            <a:graphic xmlns:a="http://schemas.openxmlformats.org/drawingml/2006/main">
+              <a:graphicData uri="http://schemas.openxmlformats.org/drawingml/2006/picture">
+                <pic:pic xmlns:pic="http://schemas.openxmlformats.org/drawingml/2006/picture">
+                  <pic:nvPicPr>
+                    <pic:cNvPr id="0" name="Picture 71" descr="F:\rp\Screenshot from 2022-01-04 22-07-21.png"/>
+                    <pic:cNvPicPr>
+                      <a:picLocks noChangeAspect="1" noChangeArrowheads="1"/>
+                    </pic:cNvPicPr>
+                  </pic:nvPicPr>
+                  <pic:blipFill rotWithShape="1">
+                    <a:blip r:embed="rId37">
+                      <a:extLst>
+                        <a:ext uri="{28A0092B-C50C-407E-A947-70E740481C1C}">
+                          <a14:useLocalDpi xmlns:a14="http://schemas.microsoft.com/office/drawing/2010/main" val="0"/>
+                        </a:ext>
+                      </a:extLst>
+                    </a:blip>
+                    <a:srcRect t="52277" b="2355"/>
+                    <a:stretch/>
+                  </pic:blipFill>
+                  <pic:spPr bwMode="auto">
+                    <a:xfrm>
+                      <a:off x="0" y="0"/>
+                      <a:ext cx="5612130" cy="2481112"/>
+                    </a:xfrm>
+                    <a:prstGeom prst="rect">
+                      <a:avLst/>
+                    </a:prstGeom>
+                    <a:noFill/>
+                    <a:ln>
+                      <a:noFill/>
+                    </a:ln>
+                    <a:extLst>
+                      <a:ext uri="{53640926-AAD7-44D8-BBD7-CCE9431645EC}">
+                        <a14:shadowObscured xmlns:a14="http://schemas.microsoft.com/office/drawing/2010/main"/>
+                      </a:ext>
+                    </a:extLst>
+                  </pic:spPr>
+                </pic:pic>
+              </a:graphicData>
+            </a:graphic>
+          </wp:inline>
+        </w:drawing>
+      </w:r>
+    </w:p>
+    <w:p>
+      <w:pPr>
+        <w:jc w:val="center"/>
+        <w:rPr>
+          <w:rFonts w:ascii="Arial" w:hAnsi="Arial" w:cs="Arial"/>
+          <w:sz w:val="24"/>
+        </w:rPr>
+      </w:pPr>
+      <w:r>
+        <w:rPr>
+          <w:rFonts w:ascii="Arial" w:hAnsi="Arial" w:cs="Arial"/>
+          <w:noProof/>
+          <w:sz w:val="24"/>
+          <w:lang w:eastAsia="es-MX"/>
+        </w:rPr>
+        <w:drawing>
+          <wp:inline distT="0" distB="0" distL="0" distR="0">
+            <wp:extent cx="5610847" cy="2490951"/>
+            <wp:effectExtent l="0" t="0" r="0" b="5080"/>
+            <wp:docPr id="49" name="Imagen 49" descr="F:\rp\Screenshot from 2022-01-04 02-37-30.png"/>
+            <wp:cNvGraphicFramePr>
+              <a:graphicFrameLocks xmlns:a="http://schemas.openxmlformats.org/drawingml/2006/main" noChangeAspect="1"/>
+            </wp:cNvGraphicFramePr>
+            <a:graphic xmlns:a="http://schemas.openxmlformats.org/drawingml/2006/main">
+              <a:graphicData uri="http://schemas.openxmlformats.org/drawingml/2006/picture">
+                <pic:pic xmlns:pic="http://schemas.openxmlformats.org/drawingml/2006/picture">
+                  <pic:nvPicPr>
+                    <pic:cNvPr id="0" name="Picture 45" descr="F:\rp\Screenshot from 2022-01-04 02-37-30.png"/>
+                    <pic:cNvPicPr>
+                      <a:picLocks noChangeAspect="1" noChangeArrowheads="1"/>
+                    </pic:cNvPicPr>
+                  </pic:nvPicPr>
+                  <pic:blipFill rotWithShape="1">
+                    <a:blip r:embed="rId38">
+                      <a:extLst>
+                        <a:ext uri="{28A0092B-C50C-407E-A947-70E740481C1C}">
+                          <a14:useLocalDpi xmlns:a14="http://schemas.microsoft.com/office/drawing/2010/main" val="0"/>
+                        </a:ext>
+                      </a:extLst>
+                    </a:blip>
+                    <a:srcRect t="54502" b="2147"/>
+                    <a:stretch/>
+                  </pic:blipFill>
+                  <pic:spPr bwMode="auto">
+                    <a:xfrm>
+                      <a:off x="0" y="0"/>
+                      <a:ext cx="5612130" cy="2491521"/>
+                    </a:xfrm>
+                    <a:prstGeom prst="rect">
+                      <a:avLst/>
+                    </a:prstGeom>
+                    <a:noFill/>
+                    <a:ln>
+                      <a:noFill/>
+                    </a:ln>
+                    <a:extLst>
+                      <a:ext uri="{53640926-AAD7-44D8-BBD7-CCE9431645EC}">
+                        <a14:shadowObscured xmlns:a14="http://schemas.microsoft.com/office/drawing/2010/main"/>
+                      </a:ext>
+                    </a:extLst>
+                  </pic:spPr>
+                </pic:pic>
+              </a:graphicData>
+            </a:graphic>
+          </wp:inline>
+        </w:drawing>
+      </w:r>
+    </w:p>
+    <w:p>
+      <w:pPr>
+        <w:jc w:val="center"/>
+        <w:rPr>
+          <w:rFonts w:ascii="Arial" w:hAnsi="Arial" w:cs="Arial"/>
+          <w:sz w:val="24"/>
+        </w:rPr>
+      </w:pPr>
+    </w:p>
+    <w:p>
+      <w:pPr>
+        <w:jc w:val="center"/>
+        <w:rPr>
+          <w:rFonts w:ascii="Arial" w:hAnsi="Arial" w:cs="Arial"/>
+          <w:sz w:val="24"/>
+        </w:rPr>
+      </w:pPr>
+    </w:p>
+    <w:p>
+      <w:pPr>
+        <w:jc w:val="center"/>
+        <w:rPr>
+          <w:rFonts w:ascii="Arial" w:hAnsi="Arial" w:cs="Arial"/>
+          <w:sz w:val="24"/>
+        </w:rPr>
+      </w:pPr>
     </w:p>
     <w:sectPr>
       <w:pgSz w:w="12240" w:h="15840"/>
@@ -693,6 +3202,56 @@
     </w:sectPr>
   </w:body>
 </w:document>
+</file>
+
+<file path=word/endnotes.xml><?xml version="1.0" encoding="utf-8"?>
+<w:endnotes xmlns:wpc="http://schemas.microsoft.com/office/word/2010/wordprocessingCanvas" xmlns:mc="http://schemas.openxmlformats.org/markup-compatibility/2006" xmlns:o="urn:schemas-microsoft-com:office:office" xmlns:r="http://schemas.openxmlformats.org/officeDocument/2006/relationships" xmlns:m="http://schemas.openxmlformats.org/officeDocument/2006/math" xmlns:v="urn:schemas-microsoft-com:vml" xmlns:wp14="http://schemas.microsoft.com/office/word/2010/wordprocessingDrawing" xmlns:wp="http://schemas.openxmlformats.org/drawingml/2006/wordprocessingDrawing" xmlns:w10="urn:schemas-microsoft-com:office:word" xmlns:w="http://schemas.openxmlformats.org/wordprocessingml/2006/main" xmlns:w14="http://schemas.microsoft.com/office/word/2010/wordml" xmlns:w15="http://schemas.microsoft.com/office/word/2012/wordml" xmlns:wpg="http://schemas.microsoft.com/office/word/2010/wordprocessingGroup" xmlns:wpi="http://schemas.microsoft.com/office/word/2010/wordprocessingInk" xmlns:wne="http://schemas.microsoft.com/office/word/2006/wordml" xmlns:wps="http://schemas.microsoft.com/office/word/2010/wordprocessingShape" mc:Ignorable="w14 w15 wp14">
+  <w:endnote w:type="separator" w:id="-1">
+    <w:p>
+      <w:pPr>
+        <w:spacing w:after="0" w:line="240" w:lineRule="auto"/>
+      </w:pPr>
+      <w:r>
+        <w:separator/>
+      </w:r>
+    </w:p>
+  </w:endnote>
+  <w:endnote w:type="continuationSeparator" w:id="0">
+    <w:p>
+      <w:pPr>
+        <w:spacing w:after="0" w:line="240" w:lineRule="auto"/>
+      </w:pPr>
+      <w:r>
+        <w:continuationSeparator/>
+      </w:r>
+    </w:p>
+  </w:endnote>
+</w:endnotes>
+</file>
+
+<file path=word/footnotes.xml><?xml version="1.0" encoding="utf-8"?>
+<w:footnotes xmlns:wpc="http://schemas.microsoft.com/office/word/2010/wordprocessingCanvas" xmlns:mc="http://schemas.openxmlformats.org/markup-compatibility/2006" xmlns:o="urn:schemas-microsoft-com:office:office" xmlns:r="http://schemas.openxmlformats.org/officeDocument/2006/relationships" xmlns:m="http://schemas.openxmlformats.org/officeDocument/2006/math" xmlns:v="urn:schemas-microsoft-com:vml" xmlns:wp14="http://schemas.microsoft.com/office/word/2010/wordprocessingDrawing" xmlns:wp="http://schemas.openxmlformats.org/drawingml/2006/wordprocessingDrawing" xmlns:w10="urn:schemas-microsoft-com:office:word" xmlns:w="http://schemas.openxmlformats.org/wordprocessingml/2006/main" xmlns:w14="http://schemas.microsoft.com/office/word/2010/wordml" xmlns:w15="http://schemas.microsoft.com/office/word/2012/wordml" xmlns:wpg="http://schemas.microsoft.com/office/word/2010/wordprocessingGroup" xmlns:wpi="http://schemas.microsoft.com/office/word/2010/wordprocessingInk" xmlns:wne="http://schemas.microsoft.com/office/word/2006/wordml" xmlns:wps="http://schemas.microsoft.com/office/word/2010/wordprocessingShape" mc:Ignorable="w14 w15 wp14">
+  <w:footnote w:type="separator" w:id="-1">
+    <w:p>
+      <w:pPr>
+        <w:spacing w:after="0" w:line="240" w:lineRule="auto"/>
+      </w:pPr>
+      <w:r>
+        <w:separator/>
+      </w:r>
+    </w:p>
+  </w:footnote>
+  <w:footnote w:type="continuationSeparator" w:id="0">
+    <w:p>
+      <w:pPr>
+        <w:spacing w:after="0" w:line="240" w:lineRule="auto"/>
+      </w:pPr>
+      <w:r>
+        <w:continuationSeparator/>
+      </w:r>
+    </w:p>
+  </w:footnote>
+</w:footnotes>
 </file>
 
 <file path=word/styles.xml><?xml version="1.0" encoding="utf-8"?>
@@ -1117,6 +3676,50 @@
     <w:semiHidden/>
     <w:unhideWhenUsed/>
   </w:style>
+  <w:style w:type="paragraph" w:styleId="Encabezado">
+    <w:name w:val="header"/>
+    <w:basedOn w:val="Normal"/>
+    <w:link w:val="EncabezadoCar"/>
+    <w:uiPriority w:val="99"/>
+    <w:unhideWhenUsed/>
+    <w:rsid w:val="00F54F25"/>
+    <w:pPr>
+      <w:tabs>
+        <w:tab w:val="center" w:pos="4419"/>
+        <w:tab w:val="right" w:pos="8838"/>
+      </w:tabs>
+      <w:spacing w:after="0" w:line="240" w:lineRule="auto"/>
+    </w:pPr>
+  </w:style>
+  <w:style w:type="character" w:customStyle="1" w:styleId="EncabezadoCar">
+    <w:name w:val="Encabezado Car"/>
+    <w:basedOn w:val="Fuentedeprrafopredeter"/>
+    <w:link w:val="Encabezado"/>
+    <w:uiPriority w:val="99"/>
+    <w:rsid w:val="00F54F25"/>
+  </w:style>
+  <w:style w:type="paragraph" w:styleId="Piedepgina">
+    <w:name w:val="footer"/>
+    <w:basedOn w:val="Normal"/>
+    <w:link w:val="PiedepginaCar"/>
+    <w:uiPriority w:val="99"/>
+    <w:unhideWhenUsed/>
+    <w:rsid w:val="00F54F25"/>
+    <w:pPr>
+      <w:tabs>
+        <w:tab w:val="center" w:pos="4419"/>
+        <w:tab w:val="right" w:pos="8838"/>
+      </w:tabs>
+      <w:spacing w:after="0" w:line="240" w:lineRule="auto"/>
+    </w:pPr>
+  </w:style>
+  <w:style w:type="character" w:customStyle="1" w:styleId="PiedepginaCar">
+    <w:name w:val="Pie de página Car"/>
+    <w:basedOn w:val="Fuentedeprrafopredeter"/>
+    <w:link w:val="Piedepgina"/>
+    <w:uiPriority w:val="99"/>
+    <w:rsid w:val="00F54F25"/>
+  </w:style>
 </w:styles>
 </file>
 

</xml_diff>